<commit_message>
Changes to figures and tables
Curt's suggestions on maps, figures, and tables
</commit_message>
<xml_diff>
--- a/Manuscript/DRAFT-Fagaalu_water_circulation.docx
+++ b/Manuscript/DRAFT-Fagaalu_water_circulation.docx
@@ -172,7 +172,7 @@
     </w:p>
     <w:p>
       <w:r>
-        <w:t>Five drifters were designed and constructed with materials avaialable on-island, from PVC tubing and plastic sheeting, with a small waterproof housing for the GPS recorder (HOLUX M1000), and a float collar to maintain upright orientation (Figure 4). The fins of the drifters were roughly 300 mm wide and 180 mm in height, constructed of 13mm diameter PVC pipe and elbows, with holes drilled to flood the piping and compensate for the buoyancy of the pipe. The GPS logger was housed in a PVC housing comprised of an end cap, a short piece of 50 mm diameter pipe, a threaded female adapter and a threaded plug. A hole was drilled in the plug to accomodate a stainless steel hose clamp for attaching the logger housing to the fins, and the hole was plugged with epoxy. The drifters were transported to the launch zones and retrieved using a stand-up paddle board (SUP) which had advantages over motorized craft or kayaks due to the low cost, single man operation, shallow draft, and better visibility to track the drifters. Drifter velocities and trajectories are calculated using a forward-difference scheme on the drifter locations (Davis, 1991; MacMahan et al., 2010).</w:t>
+        <w:t>Five drifters were designed and constructed with materials avaialable on-island, from PVC tubing and plastic sheeting, with a small waterproof housing for the GPS recorder (HOLUX M1000), and a float collar to maintain upright orientation (Figure 3). The fins of the drifters were roughly 300 mm wide and 180 mm in height, constructed of 13mm diameter PVC pipe and elbows, with holes drilled to flood the piping and compensate for the buoyancy of the pipe. The GPS logger was housed in a PVC housing comprised of an end cap, a short piece of 50 mm diameter pipe, a threaded female adapter and a threaded plug. A hole was drilled in the plug to accomodate a stainless steel hose clamp for attaching the logger housing to the fins, and the hole was plugged with epoxy. The drifters were transported to the launch zones and retrieved using a stand-up paddle board (SUP) which had advantages over motorized craft or kayaks due to the low cost, single man operation, shallow draft, and better visibility to track the drifters. Drifter velocities and trajectories are calculated using a forward-difference scheme on the drifter locations (Davis, 1991; MacMahan et al., 2010).</w:t>
       </w:r>
     </w:p>
     <w:p>
@@ -185,7 +185,7 @@
     </w:p>
     <w:p>
       <w:r>
-        <w:t>Three Nortek Auqadopp 2-MHz acoustic current profilers recorded tide, wave and current data at three locations on the reef flat in Faga'alu for one week (Figure 1). The profilers were attached to cinder block anchors and placed on sand or rubble patches amongst the corals, as deep as possible to maintain adequate water levels over the profiler during low tide (Figure 4). The profilers collected 580 current samples at 2 Hz every 10 min and 2048 wave samples at 2Hz ever 60 min. On the northern reef, the water level dropped below the minimum blanking distance of the current profilers at low tides, and flow was assumed to be nearly zero during these times given the relatively low water depth relative to the height of the corals.</w:t>
+        <w:t>Three Nortek Auqadopp 2-MHz acoustic current profilers recorded tide, wave and current data at three locations on the reef flat in Faga'alu for one week (Figure 1). The profilers were attached to cinder block anchors and placed on sand or rubble patches amongst the corals, as deep as possible to maintain adequate water levels over the profiler during low tide (Figure 3). The profilers collected 580 current samples at 2 Hz every 10 min and 2048 wave samples at 2Hz ever 60 min. On the northern reef, the water level dropped below the minimum blanking distance of the current profilers at low tides, and flow was assumed to be nearly zero during these times given the relatively low water depth relative to the height of the corals.</w:t>
       </w:r>
     </w:p>
     <w:p>
@@ -247,7 +247,7 @@
     </w:p>
     <w:p>
       <w:r>
-        <w:t>A large range of wind and wave conditions and combinations was sampled during the ADCP deployment (February 15-23, 2014), including a high onshore wind event, a high SE groundswell event, and low winds from variable directions where tidal forcing was dominant (Figure 5). The deployment period of the ADCP and intensive drifter deployments can be separated into three distinct time periods: 1) Low swell, High onshore wind (Day 47-49)="WIND", 2) Low swell, Low wind (Day 50-51)="TIDE", and 3) High swell, Low wind (Day 52-Day 55)="WAVE" (Table 1). Average wind speed reached a maximum of 9m/s (17knots) with maximum gusts of to 14m/s (28knots) from the NE-SE on February 17, 2014 (Day 48). Swell height during WAVE reached 1.3m (Day 52), which is near the annual maximum height expected for this location (Vetter, 2013).</w:t>
+        <w:t>A large range of wind and wave conditions and combinations was sampled during the ADCP deployment (February 15-23, 2014), including a high onshore wind event, a high SE groundswell event, and low winds from variable directions where tidal forcing was dominant (Figure 4). The deployment period of the ADCP and intensive drifter deployments can be separated into three distinct time periods: 1) Low swell, High onshore wind (Day 47-49)="WIND", 2) Low swell, Low wind (Day 50-51)="TIDE", and 3) High swell, Low wind (Day 52-Day 55)="WAVE" (Table 1). Average wind speed reached a maximum of 9m/s (17knots) with maximum gusts of to 14m/s (28knots) from the NE-SE on February 17, 2014 (Day 48). Swell height during WAVE reached 1.3m (Day 52), which is near the annual maximum height expected for this location (Vetter, 2013).</w:t>
       </w:r>
     </w:p>
     <w:p>
@@ -265,7 +265,7 @@
     </w:p>
     <w:p>
       <w:r>
-        <w:t>Three Nortek Aquadopp ADCP were supplied by the USGS Pacific Water Science Center in Santa Cruz, CA, and deployed on the reef flat in Faga'alu for one week: February 15-23, 2014 (Figure 1). On the Northern reef the water level dropped below the minimum blanking distance of the ADCP at low tides (Figure 6d), and flow is assumed to be nearly zero during these times given the relatively low water.</w:t>
+        <w:t>Three Nortek Aquadopp ADCP were supplied by the USGS Pacific Water Science Center in Santa Cruz, CA, and deployed on the reef flat in Faga'alu for one week: February 15-23, 2014 (Figure 1). On the Northern reef the water level dropped below the minimum blanking distance of the ADCP at low tides (Figure 5d), and flow is assumed to be nearly zero during these times given the relatively low water.</w:t>
       </w:r>
     </w:p>
     <w:p>
@@ -275,7 +275,7 @@
     </w:p>
     <w:p>
       <w:r>
-        <w:t>Flow direction and velocities at AS1 were fairly consistent during all endmember conditions, whereas flow direction and velocities were more variable at AS2 and varied most strongly with higher wave conditions. As swell direction turns more easterly (Figure 5), more wave energy is incident upon the northern portion of the southern reef. Under tidal influence or offshore winds in the absence of strong waves there is potential for cross-reef flow directions. When the swell was larger the flow at AS2 was higher in velocity and more dominantly towards shore. Flow velocities were most variable at AS3 on the northern reef, and while flow direction and velocity at AS1 and AS2 were mostly influenced by wave conditions, flow at AS3 did not show strong correlation with any of the endmember forcing conditions.</w:t>
+        <w:t>Flow direction and velocities at AS1 were fairly consistent during all endmember conditions, whereas flow direction and velocities were more variable at AS2 and varied most strongly with higher wave conditions. As swell direction turns more easterly (Figure 4), more wave energy is incident upon the northern portion of the southern reef. Under tidal influence or offshore winds in the absence of strong waves there is potential for cross-reef flow directions. When the swell was larger the flow at AS2 was higher in velocity and more dominantly towards shore. Flow velocities were most variable at AS3 on the northern reef, and while flow direction and velocity at AS1 and AS2 were mostly influenced by wave conditions, flow at AS3 did not show strong correlation with any of the endmember forcing conditions.</w:t>
       </w:r>
     </w:p>
     <w:p>
@@ -293,7 +293,7 @@
     </w:p>
     <w:p>
       <w:r>
-        <w:t>Three general spatial patterns were evident (Figure 7): 1) Faster onshore transport speeds (lower residence times) over the southern reef flat, 2) Slower, more variable currents (longer residence times) over the deeper inshore portion of the reef flat and inner portion of the embayment that converge on the inshore side of the main channel, and 3) Faster offshore transport speeds (lower residence times) over the offshore side of the main channel. Only a few drifters traveled seaward across the reef crest, mainly exiting through a subtle depression in the southern reef crest, and these only occurred at high tide under calm wave and wind conditions. Other anomalous drifter tracks show where drifters were entrained in the surf zone at the reef crest and quuickly exited back out to sea (far northeast in the study area).</w:t>
+        <w:t>Three general spatial patterns were evident (Figure 6): 1) Faster onshore transport speeds (lower residence times) over the southern reef flat, 2) Slower, more variable currents (longer residence times) over the deeper inshore portion of the reef flat and inner portion of the embayment that converge on the inshore side of the main channel, and 3) Faster offshore transport speeds (lower residence times) over the offshore side of the main channel. Only a few drifters traveled seaward across the reef crest, mainly exiting through a subtle depression in the southern reef crest, and these only occurred at high tide under calm wave and wind conditions. Other anomalous drifter tracks show where drifters were entrained in the surf zone at the reef crest and quuickly exited back out to sea (far northeast in the study area).</w:t>
       </w:r>
     </w:p>
     <w:p/>
@@ -315,12 +315,12 @@
     </w:p>
     <w:p>
       <w:r>
-        <w:t>A series of 1 h progressive vector diagrams of projected cumulative flow were computed from ADCP data (Storlazzi et al, 2006) collected during each end member condition period. Progressive vectors are calculated assuming spatial homogeneity of the flow, causing them to move onshore in some instances. The progressive vectors from ADCP data mainly illustrate how variable the flow velocity is at a fixed point over time: a progressive vecotr moving in a straight line indicates flow direction at the instrument does not change over time. The progressive vectors for AS1 and AS2 show little variation in flow direction, indicating the flow velocity is consistent (Figure 8). The progressive vectors for AS3 are much more erratic, and travel relatively shorter distances due to the lower flow speeds observed over the northern reef.</w:t>
+        <w:t>A series of 1 h progressive vector diagrams of projected cumulative flow were computed from ADCP data (Storlazzi et al, 2006) collected during each end member condition period. Progressive vectors are calculated assuming spatial homogeneity of the flow, causing them to move onshore in some instances. The progressive vectors from ADCP data mainly illustrate how variable the flow velocity is at a fixed point over time: a progressive vecotr moving in a straight line indicates flow direction at the instrument does not change over time. The progressive vectors for AS1 and AS2 show little variation in flow direction, indicating the flow velocity is consistent (Figure 7). The progressive vectors for AS3 are much more erratic, and travel relatively shorter distances due to the lower flow speeds observed over the northern reef.</w:t>
       </w:r>
     </w:p>
     <w:p>
       <w:r>
-        <w:t>The drifter tracks, compared to the progressive vectors, show the spatial heterogeneity of the flow pattern as the water flows over the reef flat, turns parallel to shore and into the deep channel (Figure 8). Under tidal forcing the drifter tracks over the northern reef are highly erratic, but travel longer distances than under strong onshore winds (Figure 8b). This indicates that under tidal forcing water movement is variable over the reef but strong winds push water into the northwest corner of the embayment, piling up water over the northern reef and increasing residence time. Drifter tracks crossing the reef crest are observed over the southern reef under tidal forcing, in the absence of breaking waves that would strongly force water flow across the reef, preventing seaward flow. Under strong wave conditions (Figure 8e), a more coherent, clockwise flow pattern is observed over both the northern and southern reef as large breaking waves force large amounts of water onto the reef flat, driving flow quickly across the southern reef flat and into the main channel. Despite waves breaking on the the northern reef crest, it appears the flow across the southern reef and into the main channel influences an overall eastward flow over the northern reef and out the main channel (Figure 8e).</w:t>
+        <w:t>The drifter tracks, compared to the progressive vectors, show the spatial heterogeneity of the flow pattern as the water flows over the reef flat, turns parallel to shore and into the deep channel (Figure 7). Under tidal forcing the drifter tracks over the northern reef are highly erratic, but travel longer distances than under strong onshore winds (Figure 7b). This indicates that under tidal forcing water movement is variable over the reef but strong winds push water into the northwest corner of the embayment, piling up water over the northern reef and increasing residence time. Drifter tracks crossing the reef crest are observed over the southern reef under tidal forcing, in the absence of breaking waves that would strongly force water flow across the reef, preventing seaward flow. Under strong wave conditions (Figure 7e), a more coherent, clockwise flow pattern is observed over both the northern and southern reef as large breaking waves force large amounts of water onto the reef flat, driving flow quickly across the southern reef flat and into the main channel. Despite waves breaking on the the northern reef crest, it appears the flow across the southern reef and into the main channel influences an overall eastward flow over the northern reef and out the main channel (Figure 7e).</w:t>
       </w:r>
     </w:p>
     <w:p>
@@ -333,12 +333,12 @@
     </w:p>
     <w:p>
       <w:r>
-        <w:t>EOF's and mean flow velocity were calculated from ADCP data collected during each end member condition period. Variance ellipses are more ellipsoid at AS1 and AS2, and more circular at AS3, under all forcing conditions. Similar to the progressive vectors, this indicates the current  is more unidirectional at AS1 and AS2, flowing in the direction of the main principal component axis. Currents at AS3 are more variable in direction and lower in magnitude, as indicated by the lower mean flow velocity arrows (Figure 9).</w:t>
+        <w:t>EOF's and mean flow velocity were calculated from ADCP data collected during each end member condition period. Variance ellipses are more ellipsoid at AS1 and AS2, and more circular at AS3, under all forcing conditions. Similar to the progressive vectors, this indicates the current  is more unidirectional at AS1 and AS2, flowing in the direction of the main principal component axis. Currents at AS3 are more variable in direction and lower in magnitude, as indicated by the lower mean flow velocity arrows (Figure 8).</w:t>
       </w:r>
     </w:p>
     <w:p>
       <w:r>
-        <w:t>Drifter data was spatially binned and EOF's and mean flow velocity were calculated for each 100m x 100m grid cell (Figure 9). Due to their spatial position relative to the flow pattern, some grid cells had a much higher number of observations, especially those grid cells in the middle parts of the bay. More observations suggests more certainty in observed patterns, while some of the outlying grid cells with a small number of observations may have been influenced by an anomalous drifter track. However, the overall pattern of drifter tracks is similar to the results from corresponding Eulerian results: Flow over the southern reef is driven by cross-shore wave-driven transport which flows northward to the main channel. However, while it may be hypothesized that water flows into the main channel and out to sea, the Eulerian data from the ADCPs' suggests all flow is into the bay. Finer resolution drifter data resolves the general counterclockwise flow from the southern reef, over the northern reef and out to sea. The drifter data also illustrates the decreased flow velocity near shore and in the deeper pools on the reef flat. The drifter data also illustrate the increase in flow velocity moving seaward in the main channel. Under both wave and tide forcing, the velocity steadily increases in the main channel, reaching a maximum at the reef crest. The same pattern is not evident under wind forcing, possibly due to wind driven flow being forced into the bay at the surface, but the data density is too low to be sure. Hench (2008) vertically binned ADCP data in Moorea showed that under low wave forcing surface currents were lower in the reef pass, and could reverse near the bottom. The increase in flow is either caused by the increasing volume of water contributed by the reef flats on either side or a narrowing of the channel cross-section. Either way the increase is notable for it's implications for placing a Eulerian ADCP at a fixed point in the channel, and using data from that one point to define flow for the whole bay.</w:t>
+        <w:t>Drifter data was spatially binned and EOF's and mean flow velocity were calculated for each 100m x 100m grid cell (Figure 8). Due to their spatial position relative to the flow pattern, some grid cells had a much higher number of observations, especially those grid cells in the middle parts of the bay. More observations suggests more certainty in observed patterns, while some of the outlying grid cells with a small number of observations may have been influenced by an anomalous drifter track. However, the overall pattern of drifter tracks is similar to the results from corresponding Eulerian results: Flow over the southern reef is driven by cross-shore wave-driven transport which flows northward to the main channel. However, while it may be hypothesized that water flows into the main channel and out to sea, the Eulerian data from the ADCPs' suggests all flow is into the bay. Finer resolution drifter data resolves the general counterclockwise flow from the southern reef, over the northern reef and out to sea. The drifter data also illustrates the decreased flow velocity near shore and in the deeper pools on the reef flat. The drifter data also illustrate the increase in flow velocity moving seaward in the main channel. Under both wave and tide forcing, the velocity steadily increases in the main channel, reaching a maximum at the reef crest. The same pattern is not evident under wind forcing, possibly due to wind driven flow being forced into the bay at the surface, but the data density is too low to be sure. Hench (2008) vertically binned ADCP data in Moorea showed that under low wave forcing surface currents were lower in the reef pass, and could reverse near the bottom. The increase in flow is either caused by the increasing volume of water contributed by the reef flats on either side or a narrowing of the channel cross-section. Either way the increase is notable for it's implications for placing a Eulerian ADCP at a fixed point in the channel, and using data from that one point to define flow for the whole bay.</w:t>
       </w:r>
     </w:p>
     <w:p>
@@ -351,7 +351,7 @@
     </w:p>
     <w:p>
       <w:r>
-        <w:t>Drifter data was spatially binned and mean flow velocity was calculated for all drifter tracks under each forcing condition (Figure 10). Over the whole bay, mean flow velocity varied from 1-37 cm/s, 1-36 cm/s, and 5-64 cm/s under tidal, wind, and wave forcing, respectively. Vetter (2013) observed flow speed in the main channel of 1-60 cm/s, with a mean of 14 cm/s. Drifter observations in the gridcell corresponding to Vetter's (2013) ADCP location showed flow speeds of 1-30 cm/s wtih a mean of 8 cm/s, for all forcing conditions. Vetter's (2013) ADCP time series shows lower flow speeds in the channel Jan-April than duriung the more active tradewind season June-October so it is likely that the drifter deployments included more quiescent distribution of days than occur during the whole year. While one large swell event was sampled during the drifter deployments, these conditions appear to be more common during the year than were observed during the one intensive week of drifter deployments. Also, Vetter's (2013) ADCP data ampled the full depth of the water column, as opposed to just the surface current that could be affected by winds, especially when strong east winds blow into the bay. This suggests that perhaps Eulerian and Lagrangian methods are more comparable in shallow depths, where the drifter is influenced by a relatively larger portion of the water column.</w:t>
+        <w:t>Drifter data was spatially binned and mean flow velocity was calculated for all drifter tracks under each forcing condition. Over the whole bay, mean flow velocity varied from 1-37 cm/s, 1-36 cm/s, and 5-64 cm/s under tidal, wind, and wave forcing, respectively. Vetter (2013) observed flow speed in the main channel of 1-60 cm/s, with a mean of 14 cm/s. Drifter observations in the gridcell corresponding to Vetter's (2013) ADCP location showed flow speeds of 1-30 cm/s wtih a mean of 8 cm/s, for all forcing conditions. Vetter's (2013) ADCP time series shows lower flow speeds in the channel Jan-April than duriung the more active tradewind season June-October so it is likely that the drifter deployments included more quiescent distribution of days than occur during the whole year. While one large swell event was sampled during the drifter deployments, these conditions appear to be more common during the year than were observed during the one intensive week of drifter deployments. Also, Vetter's (2013) ADCP data ampled the full depth of the water column, as opposed to just the surface current that could be affected by winds, especially when strong east winds blow into the bay. This suggests that perhaps Eulerian and Lagrangian methods are more comparable in shallow depths, where the drifter is influenced by a relatively larger portion of the water column.</w:t>
       </w:r>
     </w:p>
     <w:p>
@@ -370,7 +370,7 @@
     </w:p>
     <w:p>
       <w:r>
-        <w:t>Residence times for 100m x 100m grid cells were computed from the mean flow speeds calculated from drifter data under different forcing conditions (Figure 11). Residence times varied from 2.78-0.08 hr, 2.78-0.08 hr, and 0.56-0.04 hr under tidal, wind, and wave forcing, respectively. The shortest residence times were measured on the outer reef flat closest to where waves were breaking on the reef crest and were longest over the inner reef flat close to shore and deep in the embayment.</w:t>
+        <w:t>Residence times for 100m x 100m grid cells were computed from the mean flow speeds calculated from drifter data under different forcing conditions (Figure 9). Residence times varied from 2.78-0.08 hr, 2.78-0.08 hr, and 0.56-0.04 hr under tidal, wind, and wave forcing, respectively. The shortest residence times were measured on the outer reef flat closest to where waves were breaking on the reef crest and were longest over the inner reef flat close to shore and deep in the embayment.</w:t>
       </w:r>
     </w:p>
     <w:p>
@@ -458,52 +458,42 @@
     </w:p>
     <w:p>
       <w:r>
-        <w:t>Figure 2.  Image of the embayment on a typical, rain-free day. The darker areas of the bay are live coral, and the light areas are deeper pools with carbonate sand bottom.</w:t>
+        <w:t>Figure 2.  A) Image of the embayment on a typical, rain-free day. The darker areas of the bay are live coral, and the light areas are deeper pools with carbonate sand bottom. B) Image of a flood plume (2/21/14) in the northern portion of the bay following a heavy precipitation event. Plumes usually persist for several hours, and rarely are seen after 24h due to the flushing of water through the deep channel and out to sea.</w:t>
       </w:r>
     </w:p>
     <w:p>
       <w:r>
-        <w:t>Figure 3. Image of a flood plume (2/21/14) in the northern portion of the bay following a heavy precipitation event. Plumes usually persist for several hours, and rarely are seen after 24h due to the flushing of water through the deep channel and out to sea.</w:t>
+        <w:t>Figure 3. TOP: Images of the shallow-water drifters on land, and deployed in the field. BOTTOM: Images of the acoustic current profilers deployed on the southern reef flat (AS1).</w:t>
       </w:r>
     </w:p>
     <w:p>
       <w:r>
-        <w:t>Figure 4. TOP: Images of the shallow-water drifters on land, and deployed in the field. BOTTOM: Images of the acoustic current profilers deployed on the southern reef flat (AS1).</w:t>
+        <w:t>Figure 4. Time series of physical forcing: Tide stage, wind speed, wind direction from NDBC station NSTP6, wave height and direction from NOAA WW3. Day 47=16 Feb 2014, Day 54=23 Feb 2014.</w:t>
       </w:r>
     </w:p>
     <w:p>
       <w:r>
-        <w:t>Figure 5. Time series of physical forcing: Tide stage, wind speed, wind direction from NDBC station NSTP6, wave height and direction from NOAA WW3. Day 47=16 Feb 2014, Day 54=23 Feb 2014.</w:t>
+        <w:t>Figure 5. Time series of the resulting flow measured by the acoustic current profilers. Water depths at low tide were too shallow to measure flow data at AS3. Note the variations in current speeds both in space and time due to the different forcing conditions.</w:t>
       </w:r>
     </w:p>
     <w:p>
       <w:r>
-        <w:t>Figure 6. Time series of the resulting flow measured by the acoustic current profilers. Water depths at low tide were too shallow to measure flow data at AS3. Note the variations in current speeds both in space and time due to the different forcing conditions.</w:t>
+        <w:t>Figure 6. Map of all drifter tracks, colored by speed, recorded during the experiment.</w:t>
       </w:r>
     </w:p>
     <w:p>
       <w:r>
-        <w:t>Figure 7. Map of all drifter tracks, colored by speed, recorded during the experiment.</w:t>
+        <w:t xml:space="preserve">Figure 7. Progressive vectors calculated from ADCP data, compared to actual Lagrangian drifter tracks under different forcing conditions. </w:t>
       </w:r>
     </w:p>
     <w:p>
       <w:r>
-        <w:t xml:space="preserve">Figure 8. Progressive vectors calculated from ADCP data, compared to actual Lagrangian drifter tracks under different forcing conditions. </w:t>
+        <w:t>Figure 8. EOF's calculated from ADCP data, compared to EOF's calculated from spatially binned (100m x 100m grid cell) Lagrangian drifter data under different forcing conditions. Drifter EOF's are colored by number of observations to illustrate varying data density depending on grid cell.</w:t>
       </w:r>
     </w:p>
     <w:p>
       <w:r>
-        <w:t>Figure 9. EOF's calculated from ADCP data, compared to EOF's calculated from spatially binned (100m x 100m grid cell) Lagrangian drifter data under different forcing conditions. Drifter EOF's are colored by number of observations to illustrate varying data density depending on grid cell.</w:t>
-      </w:r>
-    </w:p>
-    <w:p>
-      <w:r>
-        <w:t>Figure 10. Drifter tracks and calculated mean velocity, colored by speed for different forcing conditions. Cells with no drifter observations are left empty.</w:t>
-      </w:r>
-    </w:p>
-    <w:p>
-      <w:r>
-        <w:t>Figure 11. Residence time calculated from mean velocity of drifters under endmember conditions</w:t>
+        <w:t>Figure 9. Residence time calculated from mean velocity of drifters under endmember conditions</w:t>
       </w:r>
     </w:p>
     <w:p>

</xml_diff>

<commit_message>
Outline done and off to Curt
</commit_message>
<xml_diff>
--- a/Manuscript/DRAFT-Fagaalu_water_circulation.docx
+++ b/Manuscript/DRAFT-Fagaalu_water_circulation.docx
@@ -59,7 +59,7 @@
     </w:p>
     <w:p>
       <w:r>
-        <w:t xml:space="preserve">Hydrodynamic processes on coral reefs are important for nutrient cycling, larval dispersal, temperature variability, and understanding the impacts on coral reef ecosystems from terrestrial sediment, nutrients, and contaminants from adjacent impaired watersheds. In order to understand the spatial and temporal variability in flow velocities and the resulting residence time of water in the fringing coral reef flat-lined embayment of Faga'alu, on the island of Tutuila in American Samoa, data from three bottom-mounted acoustic current profilers and 102 (4-5 drifters x 21 deployments) individual Lagrangian ocean surface current drifter deployments were combined with meteorologic data and numerical wave model results. These data and model results, collected over nine days, made it possible to evaluate the relative contribution of tidal, wind, and wave forcing on the flow patterns. The high number of drifter deployments made it possible for the velocity data to be binned into 100 m x 100 m grid cells and the resulting residence times computed for the different sets of forcing conditions. Cumulative progressive vectors calculated from the acoustic current profilers closely matched the tracks from concurrently-deployed surface current drifters, showing the applicability of this hybrid Lagrangian-Eulerian measurement scheme to understand flow patterns in this geomorphically-complex embayment. Mean current speeds (residence times) varied from 1-37 cm/s (2.8-0.1 hr), 1-36 cm/s (2.8-0.1 hr), and 5-64 cm/s (0.6-0.04 hr) under tidal, wind, and wave forcing, respectively; the highest speeds (lowest residence times) were measured on the outer reef flat closest to where waves were breaking on the reef crest and were slowest (longest) over the inner reef flat close to shore and deep in the embayment. </w:t>
+        <w:t>Hydrodynamic processes on coral reefs are important for nutrient cycling, larval dispersal, temperature variability, and understanding the impacts of terrestrial sediment, nutrients, and contaminants from adjacent impaired watersheds on coral reef ecosystems. In order to understand the spatial and temporal variability in flow velocities and the resulting residence time of water in the fringing coral reef flat-lined embayment of Faga'alu, on the island of Tutuila in American Samoa, data from acoustic current profilers and ocean surface current drifter deployments were combined with meteorologic data and numerical wave model results. These data and model results, collected over nine days, made it possible to evaluate the relative contribution of tidal, wind, and wave forcing on the flow patterns and resulting residence times of water masses over the reef. Mean residence times varied from 2.78-0.08 hr, 2.78-0.08 hr, and 0.55-0.04 hr under tidal, wind, and wave forcing, respectively; the lowest residence times were on the outer reef flat closest to where waves were breaking on the reef crest and were longest over the inner reef flat close to shore and deep in the embayment. These results demonstrate the applicability of a hybrid Lagrangian-Eulerian measurement scheme to understand flow patterns and thus residence time in geomorphically-complex embayments that characterize many reef-lined coasts.</w:t>
       </w:r>
     </w:p>
     <w:p>
@@ -67,12 +67,12 @@
         <w:pStyle w:val="Heading3"/>
       </w:pPr>
       <w:r>
-        <w:t>Keywords:</w:t>
+        <w:t>KEYWORDS:</w:t>
       </w:r>
     </w:p>
     <w:p>
       <w:r>
-        <w:t>Coral reefs, Drifters, Acoustic backscatter, Water circulation, Residence time</w:t>
+        <w:t>coral reefs, drifters, Water circulation, Residence time</w:t>
       </w:r>
     </w:p>
     <w:p>
@@ -80,12 +80,12 @@
         <w:pStyle w:val="Heading2"/>
       </w:pPr>
       <w:r>
-        <w:t>Introduction</w:t>
+        <w:t>INTRODUCTION</w:t>
       </w:r>
     </w:p>
     <w:p>
       <w:r>
-        <w:t>Hydrodynamic conditions, including the residence time of waters over the reef flat, are a primary control on sediment dynamics in fringing reef embayments (Draut et al., 2009; Storlazzi et al., 2009), and are important for other biologically important processes like nutrient cycling, larval dispersal, and temperature regimes (Falter et al., 2004; Wyatt et al., 2012). Current conservation planning is done with coarse estimations of pollutant discharge and distance-based plume models (Klein et al., 2012) but coral reef environments are more hydrodynamically complex and variable than estuaries or beaches. Studies in Hanalei Bay showed that variations in reef morphology relative to the orientation of the dominant meteorological and oceanographic forcing can generate heterogeneous waves and currents over relatively small (hundreds of meters) spatial scales, unlike those observed along relatively linear sandy shorelines (Hoeke et al., 2011; Storlazzi et al., 2009).  In reef environments where shallow reef crests limit the propagation of incoming surface wave energy, wave action alone may be insufficient to resuspend and disperse sediment, but in combination with wave- or wind-driven currents, orbital velocities may reach critical shear stress for sediment resuspension and dispersal (Ogston et al., 2004). By influencing orbital velocities, bed shear stress, and suspended sediment transport, current circulation is a strong control on the spatial distribution of sediment deposition, resuspension, and dispersal of terrigenous sediment discharged to the reef (Hoitink and Hoekstra, 2003; Presto et al., 2006; Storlazzi et al., 2004).</w:t>
+        <w:t>Hydrodynamic conditions, including the residence time of waters over the reef flat, are a primary control on sediment dynamics in fringing reef embayments (Draut et al., 2009; Storlazzi et al., 2009 ), and are important for other biologically important processes like nutrient cycling, larval dispersal, and temperature regimes (Falter et al., 2004; Wyatt et al., 2012). Current conservation planning is done with coarse estimations of pollutant discharge and distance-based plume models (Klein et al., 2012) but coral reef environments are more hydrodynamically complex and variable than estuaries or beaches. Variations in reef morphology relative to the orientation of the dominant meteorological and oceanographic forcing can generate heterogeneous waves and currents over relatively small (hundreds of meters) spatial scales, unlike those observed along relatively linear sandy shorelines (Storlazzi et al., 2009; Hoeke et al., 2011, 2013).  In reef environments where shallow reef crests limit the propagation of incoming surface wave energy, wave action alone may be insufficient to resuspend and disperse sediment, but in combination with wave- or wind-driven currents, orbital velocities may reach critical shear stress for sediment resuspension and dispersal (Ogston et al., 2004; Hoeke et al., 2013). By influencing orbital velocities, bed shear stress, and suspended sediment transport, current circulation is a strong control on the spatial distribution of sediment deposition, resuspension, and dispersal of terrigenous sediment discharged to reefs (Hoitink and Hoekstra, 2003; Storlazzi et al., 2004; Presto et al., 2006; Hoeke et al., 2013).</w:t>
       </w:r>
     </w:p>
     <w:p>
@@ -95,7 +95,35 @@
     </w:p>
     <w:p>
       <w:r>
-        <w:t>Understanding the current speeds, flow patterns, and residence time of water over the reef flat is critical for understanding spatial and temporal patterns of sedimentation in the study site, Faga'alu Bay, American Samoa. Following large or intense storm events, suspended sediment is discharged into Faga'alu Bay and advected seaward over the reef by momentum, in a thin surface layer of high suspended sediment concentration (SSC)(&gt;500mg/L). This sediment-rich layer significantly attenuates photosynthetically active radiation (PAR) and transports fine sediment over the reef where it can settle out of the water column and onto coral organisms. Although the hypopycnal surface plume is able to move counter to prevailing currents (upcurrent) by sliding over denser seawater, as sediment particles settle they are entrained in the prevailing current and transported accordingly (Wolanski et al., 2003). As flow velocities increase, residence time of the plume over the reef flat decreases, limiting time for small particles to settle out of the water column and controlling the sedimentation rate, even for the same concentration and magnitude of different plumes.</w:t>
+        <w:t>Understanding the spatial and temporal variability in current speeds, flow directions, and residence time of water over corals is critical for understanding patterns of sedimentation in Faga'alu Bay on Tutuila in American Samoa. Following large or intense storm events, suspended sediment is discharged into Faga'alu Bay and advected seaward over the reef by momentum, in a thin surface layer of freshwater with suspended sediment concentrations (SSC) that often exceed 500mg/l. This sediment-rich layer significantly attenuates photosynthetically active radiation and transports fine sediment over the reef where it can settle out of the water column and onto coral reef organisms. Although the hypopycnal surface plume is able to move counter to prevailing currents (upcurrent) by sliding over denser seawater, as sediment particles settle they are entrained in the prevailing current and transported accordingly (Wolanski et al., 2003). As flow velocities increase, residence time of the plume over the reef flat decreases, limiting time for small particles to settle out of the water column and controlling the sedimentation rate, even for the same concentration and magnitude of different plumes.</w:t>
+      </w:r>
+    </w:p>
+    <w:p>
+      <w:r>
+        <w:t>In fluid dynamics there are two ways to quantify the flow field: 1) the Lagrangian perspective observes an individual fluid parcel as it moves through space and time, 2) the Eulerian perspective focuses on specific locations, observing the fluid flow past that location over time. Eulerian methods characterize water circulation on the reef using bottom-mounted instruments to record wave height and period, current speed and direction, and/or tidal elevation (Presto et al., 2006; Storlazzi et al., 2009), however, collecting high spatial resolution data of hydrodynamic processes using strictly Eulerian methods is expensive and logistically difficult (Curt D. Storlazzi et al., 2006; Storlazzi et al., 2004).  Spatially distributed wave height, current speeds, and flow patterns can be predicted by hydrodynamic computer models (Hoeke et al., 2011), but models typically require accurate bathymetry, detailed forcing data, and significant modeling expertise (Hoeke, 2010; King et al., 2012; Wolanski et al., 2009). While imagery-based remote sensing is useful to map the temporal and spatial distribution of flood plume boundaries (Klemas, 2012; Warrick et al., 2007), the underlying current circulation is a strong control on sediment transport that may not be quantified by even high resolution remote sensing of plumes. Instead, Lagrangian methods including the use of GPS-tracking drifters have been used to map flow patterns over reef flats to compare to Eulerian descriptions of flow speeds (C. D. Storlazzi et al., 2006; Storlazzi et al., 2004; Wyatt et al., 2012) or validate hydrodynamic computer models (Ouillon et al., 2010). For this study, Lagrangian drifters were used to collect spatially distributed data on flow velocities, in conjunction with Eulerian current profilers at fixed locations to collect long-term data in relation to forcing conditions.Drifter studies in nearshore environments are typically limited in number of drifters, number of deployments, and the range of oceanic and meteorological conditions experienced during deployments, making it uncertain whether they describe the dominant patterns, or short-lived anomalies (C. D. Storlazzi et al., 2006; Wyatt et al., 2010).  While Lagrangian measurements provide spatially explicit data on the flow field, observations are limited temporally by their short duration times relative to Eulerian methods like in situ current meters. Storlazzi et al., (2006) successfully combined Eulerian and Lagrangian methods by comparing Lagrangian drifter tracks with progressive vectors of cumulative flow calculated from Eulerian current meters to determine if short-term observations from drifters were representative of the dominant patterns. This approach yields spatially distributed flow data from the Lagrangian drifters, within the context of the longer time series of flow forcing from the Eulerian methods.  Research on rip currents in beach surf zones have shown the ability to capture synoptic measurements of small-scale flow structures and patterns by deploying large numbers of GPS-logging drifters to collect high-density observations of flow velocities (Johnson et al., 2003; MacMahan et al., 2010). While deploying a fleet of GPS-logging drifters has yielded synoptic measurements of water movement in surf zones near linear, sandy beaches, it has not been attempted in a shallow reef environment.</w:t>
+      </w:r>
+    </w:p>
+    <w:p>
+      <w:r>
+        <w:t>Since it is known that both quality and residence time of water over the reef are strong controls on coral health, it is desirable to characterize spatially distributed flow patterns in relation to wave, wind, and tide forcings....</w:t>
+      </w:r>
+    </w:p>
+    <w:p>
+      <w:pPr>
+        <w:pStyle w:val="Heading2"/>
+      </w:pPr>
+      <w:r>
+        <w:t>STUDY AREA</w:t>
+      </w:r>
+    </w:p>
+    <w:p>
+      <w:r>
+        <w:t>Faga'alu Bay, on the island of Tutuila, American Samoa (14.290 S, 170.677 W) is a V-shaped, reef-fringed embayment at the mouth of a small (2.48 km2), steep-sided watershed (Figure 1). Faga'alu Bay is situated on the western side of Pago Pago Harbor where the surrounding high topography blocks wet-season northerly winds from October-April, but the bay is exposed to dry-season southeasterly tradewinds and accompanying short-period wind waves during May-September. Faga'alu is only open to a narrow window (south-southeast) of swell directions, and swells approaching from a southerly angle must refract to the west, reducing their energy. Offshore significant wave heights (Hs) from southerly and southeasterly directions are generally less than 2.5 m and rarely exceed 3.0 m. Peak wave periods (Tp) are generally about 9 s or less, rarely exceed 13 s but occasionally reach 25 s during austral winter storms (Thompson and Demirbilek, 2002). Vetter (2013) recorded peak significant wave heights on the forereef in Faga'alu up to 1.7 m, but wave heights greater than 1.0 m were rare.</w:t>
+      </w:r>
+    </w:p>
+    <w:p>
+      <w:r>
+        <w:t xml:space="preserve">Wave breaking is constrained to the shallow reef crests, the transitions between the steeply-sloping fore reef and the roughly horizontal reef flats. Faga'alu is characterized by a semi-diurnal, microtidal regime where parts of the shallow reef crest and reef flat are exposed at extreme low tides (&lt;0 m MSL). Given that the reef crest is exposed at low tide, cross-reef transfer of wave energy and water flow is strongly dependent on the tidal stage and wave setup. An anthropogenically altered, vertical-walled, 5-10 m deep paleo-stream channel ('awa) extends from the mouth of Faga'alu Stream eastward to Pago Pago Bay; this 'ava divides the reef into a larger southern and a smaller northern section .    </w:t>
       </w:r>
     </w:p>
     <w:p>
@@ -108,30 +136,12 @@
         <w:pStyle w:val="Heading2"/>
       </w:pPr>
       <w:r>
-        <w:t>Study Area</w:t>
+        <w:t>METHODS</w:t>
       </w:r>
     </w:p>
     <w:p>
       <w:r>
-        <w:t>Faga'alu Bay, on the island of Tutuila, American Samoa (14.290 S, 170.677 W) is a V-shaped, reef-fringed embayment at the mouth of a small, steep-sided watershed (2.48 km2)(Figure 1). An anthropogenically altered, vertical-walled, 10-20m deep paleo-stream channel extends from the mouth of Faga'alu Stream eastward to Pago Pago Bay. This deep channel ('ava in Samoan language) divides the reef into a larger southern and a smaller northern section.</w:t>
-      </w:r>
-    </w:p>
-    <w:p>
-      <w:r>
-        <w:t>Faga'alu Bay is situated on the western side of Pago Pago Harbor where the surrounding high topography blocks wet-season northerly winds (October-April), but the bay is exposed to dry-season southeasterly tradewinds and accompanying short-period wind waves (May-September). Faga'alu is only open to a narrow window of swell directions (S-SE) and swells approaching from a southerly angle must refract to the west to break directly on the reef, reducing the energy of breaking waves. Offshore significant wave heights (Hs) from southerly and southeasterly directions are generally less than 2.5m and rarely exceed 3m. Wave periods (Tp) are generally about 9 sec or less, rarely exceed 13 sec but occasionally reach 25 sec during austral winter storms (Thompson and Demirbilek, 2002). Vetter (2013) recorded peak significant wave heights on the forereef in Faga'alu up to 1.7m but wave heights greater than 1m were rare. Wave-breaking is constrained to the shallow reef crests, the transitions between the steeply-sloping fore reef and the roughly horizontal reef flats. A microtidal regime (~0-1m) varies semi-diurnally, exposing parts of the shallow reef crest and reef flat at extreme low tides (&lt;0m MSL). Given that the reef crest is exposed at low tide, cross-reef transfer of wave energy and water flow is strongly dependent on the tidal stage and wave setup.</w:t>
-      </w:r>
-    </w:p>
-    <w:p>
-      <w:pPr>
-        <w:pStyle w:val="Heading2"/>
-      </w:pPr>
-      <w:r>
-        <w:t>Methods</w:t>
-      </w:r>
-    </w:p>
-    <w:p>
-      <w:r>
-        <w:t>In a previous water circulation study in Faga'alu, Vetter (2013) used wave/tide data and current speed in the reef channel to calculate flushing time of the bay's total volume. Those calculations are highly dependent on the estimation of total volume in the bay and reliant on bathymetry data which is not well verified. Calculations of flushing time also do not provide information on the spatial distribution of flow speeds or specific flow paths over the reef. Since it is known that both quality and residence time of water over the reef are strong controls on coral health, it is desirable to characterize spatially distributed flow patterns in relation to wave, wind, and tide forcings. To characterize the spatial pattern of flows over the reef flat in Faga'alu Bay, and determine the relationship between offshore wave forcing and residence time of water over the reef flat, a combination of Eulerian and Lagrangian measurements was used.</w:t>
+        <w:t>To characterize the spatial pattern of flows and determine the relationship between offshore wave forcing and residence time of water over the reef flat in Faga'alu Bay, a combination of Eulerian and Lagrangian measurements was used.</w:t>
       </w:r>
     </w:p>
     <w:p>
@@ -139,17 +149,22 @@
         <w:pStyle w:val="Heading3"/>
       </w:pPr>
       <w:r>
-        <w:t>Combining Eulerian and Lagrangian methods</w:t>
+        <w:t>Lagrangian Measurements</w:t>
       </w:r>
     </w:p>
     <w:p>
       <w:r>
-        <w:t>In fluid dynamics there are two ways to quantify the flow field: 1) the Lagrangian perspective observes an individual fluid parcel as it moves through space and time, 2) the Eulerian perspective focuses on specific locations, observing the fluid flow past that location over time. Eulerian methods characterize water circulation on the reef using bottom-mounted instruments to record wave height and period, current speed and direction, and/or tidal elevation (Presto et al., 2006; Storlazzi et al., 2009), however, collecting high spatial resolution data of hydrodynamic processes using strictly Eulerian methods is expensive and logistically difficult (Curt D. Storlazzi et al., 2006; Storlazzi et al., 2004).  Spatially distributed wave height, current speeds, and flow patterns can be predicted by hydrodynamic computer models (Hoeke et al., 2011), but models typically require accurate bathymetry, detailed forcing data, and significant modeling expertise (Hoeke, 2010; King et al., 2012; Wolanski et al., 2009). While imagery-based remote sensing is useful to map the temporal and spatial distribution of flood plume boundaries (Klemas, 2012; Warrick et al., 2007), the underlying current circulation is a strong control on sediment transport that may not be quantified by even high resolution remote sensing of plumes. Instead, Lagrangian methods including the use of GPS-tracking drifters have been used to map flow patterns over reef flats to compare to Eulerian descriptions of flow speeds (C. D. Storlazzi et al., 2006; Storlazzi et al., 2004; Wyatt et al., 2012) or validate hydrodynamic computer models (Ouillon et al., 2010). For this study, Lagrangian drifters were used to collect spatially distributed data on flow velocities, in conjunction with Eulerian current profilers at fixed locations to collect long-term data in relation to forcing conditions.</w:t>
+        <w:t>GPS-tracking drifters have been traditionally used to characterize oceanic circulation in the deep or coastal ocean (Davis, 1991; Warrick et al., 2007), but cheaper, smaller GPS technology has recently made it possible to deploy many small drifters in nearshore environments to map flow patterns at finer spatiotemporal resolution (Johnson et al., 2003; Austin and Atkinson, 2004; MacMahan et al., 2010).</w:t>
       </w:r>
     </w:p>
     <w:p>
       <w:r>
-        <w:t>Drifter studies in nearshore environments are typically limited in number of drifters, number of deployments, and the range of oceanic and meteorological conditions experienced during deployments, making it uncertain whether they describe the dominant patterns, or short-lived anomalies (C. D. Storlazzi et al., 2006; Wyatt et al., 2010).  While Lagrangian measurements provide spatially explicit data on the flow field, observations are limited temporally by their short duration times relative to Eulerian methods like in situ current meters. Storlazzi et al., (2006) successfully combined Eulerian and Lagrangian methods by comparing Lagrangian drifter tracks with progressive vectors of cumulative flow calculated from Eulerian current meters to determine if short-term observations from drifters were representative of the dominant patterns. This approach yields spatially distributed flow data from the Lagrangian drifters, within the context of the longer time series of flow forcing from the Eulerian methods.</w:t>
+        <w:t>Due to Faga'alu Bay's relatively small area (0.25 km2), high-density drifter data could be collected with a small number of drifters (n = 5) and field personnel (n = 1). Drifters for shallow coral reef environments need to be shallow enough to avoid interaction with corals, deep enough to not be affected by the surface movements, extend high enough to be visible but not high enough to be affected by winds, and finally, rugged enough to sustain the impact of a breaking wave onto the reef in the event it is entrained in the surf zone. Five drifters were designed and constructed with materials available on-island, from PVC tubing and plastic sheeting, with a small waterproof housing for a HOLUX M1000 GPS recorder, and a float collar to maintain upright orientation (Figure 3). The fins of the drifters were roughly 30 cm wide and 18 cm in height, constructed of 1.3 cm diameter PVC with holes drilled to flood the piping and compensate for the buoyancy of the pipe; the GPS logger was housed in a PVC housing. The drifters were transported to the launch zones and retrieved using a stand-up paddle board.</w:t>
+      </w:r>
+    </w:p>
+    <w:p>
+      <w:r>
+        <w:t>Drifter position data was recorded by the GPS logger at 5 s intervals and resampled to 1 min intervals to reduce signal noise. Drifters were allowed to drift until they exited the 'ava channel, but tracks were limited to 1 hr for analysis. Drifter speed and direction were calculated using a forward difference scheme on the drifter locations (Davis, 1991; MacMahan et al., 2010) and gridded in 100 m x 100 m bins for analyses.</w:t>
       </w:r>
     </w:p>
     <w:p>
@@ -157,22 +172,12 @@
         <w:pStyle w:val="Heading3"/>
       </w:pPr>
       <w:r>
-        <w:t>Lagrangian measurements (GPS-logging drifters)</w:t>
+        <w:t>Eulerian Measurements</w:t>
       </w:r>
     </w:p>
     <w:p>
       <w:r>
-        <w:t>GPS-tracking drifters have been traditionally used to characterize oceanic circulation in the deep or coastal ocean (Davis, 1991; Warrick et al., 2007), but cheaper, smaller GPS technology has recently made it possible to deploy many small drifters in nearshore environments to map flow patterns at finer spatiotemporal resolution (Austin and Atkinson, 2004; Johnson et al., 2003; MacMahan et al., 2010). Research on rip currents in beach surf zones have shown the ability to capture synoptic measurements of small-scale flow structures and patterns by deploying large numbers of GPS-logging drifters to collect high-density observations of flow velocities (Johnson et al., 2003; MacMahan et al., 2010). While deploying a fleet of GPS-logging drifters has yielded synoptic measurements of water movement in surf zones near linear, sandy beaches, it has not been attempted in a shallow reef environment.</w:t>
-      </w:r>
-    </w:p>
-    <w:p>
-      <w:r>
-        <w:t>Faga'alu Bay is a relatively small area (0.25km2) so very high density drifter data could be collected with a small number of drifters (n=5) and field personnel (n=1). Drifter designs typically involve the use of a suspended drogue (Johnson et al., 2003; Ouillon et al., 2010) or a finned tube (MacMahan et al., 2009) to extend into and anchor the drifter in the water column. However, due to the shallow conditions experienced on reef flats a novel drifter design was needed. Drifters for shallow coral reef environments need to be shallow enough to avoid interaction with corals, deep enough to not be affected by the surface movements, extend high enough to be visible but not high enough to be affected by winds, and finally, rugged enough to sustain the impact of a breaking wave onto the reef in the event it is entrained in the surf zone.</w:t>
-      </w:r>
-    </w:p>
-    <w:p>
-      <w:r>
-        <w:t>Five drifters were designed and constructed with materials avaialable on-island, from PVC tubing and plastic sheeting, with a small waterproof housing for the GPS recorder (HOLUX M1000), and a float collar to maintain upright orientation (Figure 3). The fins of the drifters were roughly 300 mm wide and 180 mm in height, constructed of 13mm diameter PVC pipe and elbows, with holes drilled to flood the piping and compensate for the buoyancy of the pipe. The GPS logger was housed in a PVC housing comprised of an end cap, a short piece of 50 mm diameter pipe, a threaded female adapter and a threaded plug. A hole was drilled in the plug to accomodate a stainless steel hose clamp for attaching the logger housing to the fins, and the hole was plugged with epoxy. The drifters were transported to the launch zones and retrieved using a stand-up paddle board (SUP) which had advantages over motorized craft or kayaks due to the low cost, single man operation, shallow draft, and better visibility to track the drifters. Drifter velocities and trajectories are calculated using a forward-difference scheme on the drifter locations (Davis, 1991; MacMahan et al., 2010).</w:t>
+        <w:t>Three Nortek Aquadopp 2-MHz acoustic current profilers recorded tide, wave, and current data at three locations on the reef flat in Faga'alu for one week (Figure 1). The profilers were attached to cinder block anchors and placed on sand or rubble patches amongst the corals, as deep as possible to maintain adequate water levels over the profiler during low tide (Figure 3). The profilers collected 580 current samples at 2 Hz every 10 min and 2048 wave samples at 2 Hz every 60 min. On the northern reef, the water level dropped below the minimum blanking distance of the current profilers at low tides, and flow was assumed to be nearly zero during these times given the relatively low water depth relative to the height of the corals.</w:t>
       </w:r>
     </w:p>
     <w:p>
@@ -180,12 +185,17 @@
         <w:pStyle w:val="Heading3"/>
       </w:pPr>
       <w:r>
-        <w:t>Eulerian measurements (ADCP)</w:t>
+        <w:t>Ancillary Data</w:t>
       </w:r>
     </w:p>
     <w:p>
       <w:r>
-        <w:t>Three Nortek Auqadopp 2-MHz acoustic current profilers recorded tide, wave and current data at three locations on the reef flat in Faga'alu for one week (Figure 1). The profilers were attached to cinder block anchors and placed on sand or rubble patches amongst the corals, as deep as possible to maintain adequate water levels over the profiler during low tide (Figure 3). The profilers collected 580 current samples at 2 Hz every 10 min and 2048 wave samples at 2Hz ever 60 min. On the northern reef, the water level dropped below the minimum blanking distance of the current profilers at low tides, and flow was assumed to be nearly zero during these times given the relatively low water depth relative to the height of the corals.</w:t>
+        <w:t>Incident wave conditions were recorded by a NIWA Dobie-A wave/tide gauge (DOBIE) deployed on the southern reef slope at a depth of 10 m (Figure 1). The DOBIE sampled a 512s burst at 2 Hz every hour. The DOBIE malfunctioned and recorded no data coinciding with the ADCP deployment, but compared well (not shown) with NOAA WaveWatchIII (WW3; REFERENCE) modeled data on swell height and direction for the recorded data (Hoeke et al., 2011). WW3 model data, calibrated to wave data recorded in situ by the DOBIE wave/tide gauge, were used to define forcing during the ADCP and drifter deployments.</w:t>
+      </w:r>
+    </w:p>
+    <w:p>
+      <w:r>
+        <w:t>Wind speed, wind direction, barometric pressure, and precipitation were recorded at 15 min intervals using a Davis VantagePro weather station installed near the stream mouth, approximately 5 m above sea level on a pole mounted to a building (Figure 1). Meteorological and tide data were also recorded at NOAA's National Data Buoy Center's NSTP6 station (REFERENCE) located approximately 1.8 km north of Faga'alu. Wind speed, wind direction, barometric pressure, and tidal elevation data were ralso ecorded at NSTP6 at 6 min intervals. For this study, wind conditions are sufficiently described qualitatively so the topographic effects on wind speed and direction recorded at the stations are considered inconsequential.</w:t>
       </w:r>
     </w:p>
     <w:p>
@@ -198,25 +208,17 @@
     </w:p>
     <w:p>
       <w:r>
-        <w:t>Two techniques were used to compare the drifter results with the profiler results: Empirical orthogonal functions (EOF) and progressive vectors of cumulative flow. Considering the speed and bearing of the drifter movement at each time step as an independent observation of the flow, the EOF's identify the dominant modes of flow in the spatial domain. EOF principal axes and variance ellipses were calculated for spatially binned drifter data (100 m x 100 m) and compared to the EOF's calculated from profiler data, for each of the three forcing conditions: Tides, Strong Winds, and Strong Waves. More circular variance ellipses indicate that flow directions are more variable while more ellipsoid variance ellipses indicate flow is dominantly in the direction of the major principal axis. Progressive vectors of the profiler data, which are cumulative summations of flow assuming spatial homogeneity, were compared to the drifter data. Drifter tracks were limited to 1 hr and compared with progressive vectors calculated from the profiler data for the corresponding time period.</w:t>
+        <w:t>Two techniques were used to compare the drifter results with the profiler results: Empirical orthogonal functions (EOF) and progressive vectors of cumulative flow. EOF principal axes and variance ellipses were calculated for spatially binned drifter data (100 m x 100 m) and compared to the EOF's calculated from profiler data. The mean velocity of drifters was calculated for each 100 m x 100 m spatial bin (MacMahan et al., 2010) and used to compare flow patterns, and to calculate water residence time over the reef under different forcing conditions. Where drifters did not travel through a spatial bin, no residence time could be calculated. Progressive vectors, which are cumulative summations of flow assuming spatial homogeneity, were generated for the profiler data following the methodology used by Storlazzi et al. (2006) and were compared to 1 hr tracks of drifter data.</w:t>
       </w:r>
     </w:p>
     <w:p>
       <w:r>
-        <w:t>The mean velocity of drifters was calculated for each 100 m x 100 m spatial bin (MacMahan et al., 2010) and used to compare flow patterns, and to calculate water residence time over the reef under different forcing conditions. Where drifters did not travel through a spatial bin, no residence time could be calculated.</w:t>
-      </w:r>
-    </w:p>
-    <w:p>
-      <w:pPr>
-        <w:pStyle w:val="Heading3"/>
-      </w:pPr>
-      <w:r>
-        <w:t>End-member Forcing: Wave, Wind and Tide data</w:t>
+        <w:t xml:space="preserve">A series of 1 h progressive vector diagrams of projected cumulative flow were computed from ADCP data (Storlazzi et al, 2006) collected during each end member condition period. Progressive vectors are calculated assuming spatial homogeneity of the flow, causing them to move onshore in some instances. </w:t>
       </w:r>
     </w:p>
     <w:p>
       <w:r>
-        <w:t>Drifter deployments were conducted opportunistically to capture "end-member" conditions for all combinations of High-Low waves, High-Low wind (offshore and onshore), and High-Low tide (Presto et al., 2006). Multiple daily deployments were scheduled during one randomly selected week, 2/15/14-2/23/14, coinciding with ADCP deployment to facilitate direct comparisons of Eulerian and Lagrangian flow measurements under tide, wind and wave forcing conditions. End member conditions were defined post-deployment using modeled and in situ data on wave, wind, and tide conditions. End-member forcing conditions are somewhat qualitatively defined, based on available data, but covered the commonly occuring range of forcings recorded at the study site (Thompson and Demirbilek, 2002; Vetter, 2013).</w:t>
+        <w:t>The instrument deployments were timed to capture end-member forcing conditions that characterize the study area (Thompson and Demirbilek, 2002). The end member conditions' time ranges were defined post-deployment using modeled and in situ wave, wind, and tide data following the methodology described by Presto et al. (2006). Residence times were computed....how?</w:t>
       </w:r>
     </w:p>
     <w:p>
@@ -234,7 +236,7 @@
         <w:pStyle w:val="Heading2"/>
       </w:pPr>
       <w:r>
-        <w:t>Results</w:t>
+        <w:t>RESULTS</w:t>
       </w:r>
     </w:p>
     <w:p>
@@ -242,12 +244,12 @@
         <w:pStyle w:val="Heading3"/>
       </w:pPr>
       <w:r>
-        <w:t>Forcing: Wave, wind, tide during ADCP deployment</w:t>
+        <w:t xml:space="preserve">Oceanographic and Meteorologic Forcing </w:t>
       </w:r>
     </w:p>
     <w:p>
       <w:r>
-        <w:t>A large range of wind and wave conditions and combinations was sampled during the ADCP deployment (February 15-23, 2014), including a high onshore wind event, a high SE groundswell event, and low winds from variable directions where tidal forcing was dominant (Figure 4). The deployment period of the ADCP and intensive drifter deployments can be separated into three distinct time periods: 1) Low swell, High onshore wind (Day 47-49)="WIND", 2) Low swell, Low wind (Day 50-51)="TIDE", and 3) High swell, Low wind (Day 52-Day 55)="WAVE" (Table 1). Average wind speed reached a maximum of 9m/s (17knots) with maximum gusts of to 14m/s (28knots) from the NE-SE on February 17, 2014 (Day 48). Swell height during WAVE reached 1.3m (Day 52), which is near the annual maximum height expected for this location (Vetter, 2013).</w:t>
+        <w:t>A large range of wind and wave conditions and combinations was sampled during the ADCP deployment from 15-23 February 2014, including a strong onshore wind event, a high southeast groundswell, and weak winds from variable directions where tidal forcing was dominant (Figure 5). Based on these range of forcing conditions, the period of overlapping ADCP and intensive drifter deployments can be separated into three distinct end-member forcing periods: 1) Small waves and strong onshore winds ('WIND') during 2014 Year Day (YD) 47-49; 2) Small waves and weak winds ('TIDE') during YD 50-51; and 3) Large waves and weak winds ('WAVE') during YD 52- 55 (Table 1). Average wind speed reached a maximum of 9 m/s with maximum gusts of 14 m/s from the northeast to southeast on YD 48. Wave height during WAVE reached 1.3 m on YD 52, which is near the annual maximum height expected for this location (O. Vetter, unpublished data).</w:t>
       </w:r>
     </w:p>
     <w:p>
@@ -260,22 +262,17 @@
         <w:pStyle w:val="Heading3"/>
       </w:pPr>
       <w:r>
-        <w:t>Eulerian Measurements (Acoustic Doppler Current Profilers)</w:t>
+        <w:t>Eulerian Measurements</w:t>
       </w:r>
     </w:p>
     <w:p>
       <w:r>
-        <w:t>Three Nortek Aquadopp ADCP were supplied by the USGS Pacific Water Science Center in Santa Cruz, CA, and deployed on the reef flat in Faga'alu for one week: February 15-23, 2014 (Figure 1). On the Northern reef the water level dropped below the minimum blanking distance of the ADCP at low tides (Figure 5d), and flow is assumed to be nearly zero during these times given the relatively low water.</w:t>
+        <w:t>On the northern reef flat (AS3) the water level dropped below the minimum blanking distance of the ADCP at low tides (Figure 5), and flow wass assumed to be nearly zero during these times given the relatively low water depth.The highest velocity flow was observed over the southernmost part of the reef (AS1) and was oriented predominantly in a northwesterly direction, indicating the strong influence of even small breaking waves over the reef crest. The portion of the reef crest adjacent AS1 receives the most wave energy in Faga'alu, and flow from the reef further to the south of AS1 is open to an even wider window of wave directions from the south and southwest. High speed currents were also measured on the southern reef adjacent to the 'ava at AS2, though not as consisently as at AS1, and predominantly in a southwesterly direction, reflecting the relative orientation of the reef crest. Whereas the flow at AS1 was deflected by the shore, turning the cross-reef flow of water north toward the deeper parts of the bay and the 'ava channel, the flow at AS2 was primarily shoreward into the deep pools in the inshore side of the reef flat. Flow data at AS1 also illustrate the modulating effect of tidal stage on flow speed over the reef flat similar to that observed by Storlazzi et al. (2004) and Presto et al. (2006). During YD 52-55, a decrease in flow speed was observed that coincided with the low tide. As the tide level decreased, less wave energy was able to propagate over the reef crest and friction and turbulence over the reef increases. This effect was observed, but smaller in magnitude, at AS2 because the mean water depth is greater and the height of the corals is less at AS2.</w:t>
       </w:r>
     </w:p>
     <w:p>
       <w:r>
-        <w:t>The highest velocity flow was observed over the most southern part of the reef (AS1), in a dominant northwesterly direction for the entire deployment, indicating the strong influence of even small  breaking waves over the reef crest. The portion of the reef crest adjacent AS1 receives the most wave energy in Faga'alu, and flow from the reef further to the south of AS1 (at Fatumafuti) is open to an even wider window of swell directions to the south and southwest. High velocity flows were also observed at AS2, though not as consisently as at AS1, and in a dominantly southwesterly direction, reflecting the relative orientation of the reef crest and shore. Whereas the flow at AS1 is deflected by the shore, turning the cross-reef flow of water north toward the deeper parts of the bay and main channel, the flow at AS2 is primarily shoreward into the deep pools in the middle of the reef flat before turning into the main channel. It would seem that flow over the southern reef would flow directly into the main channel, however this flow is deflected away from the main channel, shoreward. This deflection is caused by wave energy refracting and surging into the main channel, pushing southward from the main channel onto the soouthern reef. Flow data at AS1 also illustrate the modulating effect of tidal stage on flow speed similar to Storlazzi et al., (2004). During Days 52 to 55 a decrease in flow speed is observed coinciding with the low tide. As the tide level decreases, less wave energy propagates over the reef crest and friction and turbulence over the reef increases. This effect is still observed, but is smaller in magnitude at AS2 because the water depth is higher and the coral elevation is lower at AS2.</w:t>
-      </w:r>
-    </w:p>
-    <w:p>
-      <w:r>
-        <w:t>Flow direction and velocities at AS1 were fairly consistent during all endmember conditions, whereas flow direction and velocities were more variable at AS2 and varied most strongly with higher wave conditions. As swell direction turns more easterly (Figure 4), more wave energy is incident upon the northern portion of the southern reef. Under tidal influence or offshore winds in the absence of strong waves there is potential for cross-reef flow directions. When the swell was larger the flow at AS2 was higher in velocity and more dominantly towards shore. Flow velocities were most variable at AS3 on the northern reef, and while flow direction and velocity at AS1 and AS2 were mostly influenced by wave conditions, flow at AS3 did not show strong correlation with any of the endmember forcing conditions.</w:t>
+        <w:t>Flow speeds and direction at AS1 were fairly consistent during all endmember conditions, whereas flow was more variable at AS2 and varied more with increasing wave height. As the wave direction rotated more to the east (Figure 4), more wave energy was directly incident upon the northern portion of the southern reef. Under tidal influence or offshore winds in the absence of strong waves, there is potential for cross-reef flow directions.  When the waves were larger, the flow speeds at AS2 were higher and oriented predominantly towards shore. Flow velocities were most variable at AS3 on the northern reef, and while flow speed and direction at AS1 and AS2 were predominantly influenced by incident wave conditions, flow at AS3 did not show strong correlation with any of the endmember forcing conditions.</w:t>
       </w:r>
     </w:p>
     <w:p>
@@ -283,17 +280,12 @@
         <w:pStyle w:val="Heading3"/>
       </w:pPr>
       <w:r>
-        <w:t>Lagrangian Measurements (GPS-logging Drifters)</w:t>
+        <w:t>Lagrangian Measurements</w:t>
       </w:r>
     </w:p>
     <w:p>
       <w:r>
-        <w:t>Thirty drifter deployments were conducted from January to February, 2014, with twenty-two of those deployments coinciding with ADCP deployment, February 15-23, 2014 (Table 2). Five drifters were released from the same five launch zones  at the beginning of each deployment, and allowed to drift until they exited the main channel to Pago Pago Harbor (Figure 1). Drifter position data was recorded by the HOLUX-M1000 GPS logger at 5 second intervals and resampled to 1 minute intervals to reduce signal noise. Drifters were allowed to drift until they exited the main channel but tracks were limited to 1 hr for analysis. Drifter speed and bearing were calculated using a forward difference scheme and gridded in 100 m x 100 m bins.</w:t>
-      </w:r>
-    </w:p>
-    <w:p>
-      <w:r>
-        <w:t>Three general spatial patterns were evident (Figure 6): 1) Faster onshore transport speeds (lower residence times) over the southern reef flat, 2) Slower, more variable currents (longer residence times) over the deeper inshore portion of the reef flat and inner portion of the embayment that converge on the inshore side of the main channel, and 3) Faster offshore transport speeds (lower residence times) over the offshore side of the main channel. Only a few drifters traveled seaward across the reef crest, mainly exiting through a subtle depression in the southern reef crest, and these only occurred at high tide under calm wave and wind conditions. Other anomalous drifter tracks show where drifters were entrained in the surf zone at the reef crest and quuickly exited back out to sea (far northeast in the study area).</w:t>
+        <w:t>Thirty drifter deployments were conducted from January to February 2014, with 22 of those deployments coinciding with the ADCP deployments during YD XX-YY (February 15-23; Table 2). Five drifters were released from the same five launch zones within a 10-m time frame at the beginning of each deployment, and allowed to drift until they exited the offshore end of the 'ava channel at Pago Pago Harbor (Figure 2). Five drifters were released from the same five launch zones within a 10-m time frame at the beginning of each deployment, and allowed to drift until they exited the offshore end of the 'ava channel at Pago Pago Harbor (Figure 1). Three general spatial patterns were evident, as shown in Figure 6: 1) Faster onshore flow speeds (lower residence times) over the southern reef flat; 2) Slower, more variable currents (longer residence times) over the deeper inshore portion of the southern reef flat and inner portion of the embayment that converge on the inshore end of the 'ava channel; and 3) Faster offshore current speeds (lower residence times) over the offshore end of the 'ava channel. Only a few drifters traveled seaward across the reef crest, mainly exiting through a subtle depression in the southern reef crest, and these only occurred at high tide under calm wave and wind conditions. Other anomalous drifter tracks show where drifters were entrained in the surf zone at the reef crest and quickly exited back out to sea in the far northeast portion of the study area.</w:t>
       </w:r>
     </w:p>
     <w:p/>
@@ -302,7 +294,7 @@
         <w:pStyle w:val="Heading3"/>
       </w:pPr>
       <w:r>
-        <w:t>Comparing Eulerian and Lagrangian Measurements</w:t>
+        <w:t>Comparison of Eulerian and Lagrangian Measurements</w:t>
       </w:r>
     </w:p>
     <w:p>
@@ -315,12 +307,7 @@
     </w:p>
     <w:p>
       <w:r>
-        <w:t>A series of 1 h progressive vector diagrams of projected cumulative flow were computed from ADCP data (Storlazzi et al, 2006) collected during each end member condition period. Progressive vectors are calculated assuming spatial homogeneity of the flow, causing them to move onshore in some instances. The progressive vectors from ADCP data mainly illustrate how variable the flow velocity is at a fixed point over time: a progressive vecotr moving in a straight line indicates flow direction at the instrument does not change over time. The progressive vectors for AS1 and AS2 show little variation in flow direction, indicating the flow velocity is consistent (Figure 7). The progressive vectors for AS3 are much more erratic, and travel relatively shorter distances due to the lower flow speeds observed over the northern reef.</w:t>
-      </w:r>
-    </w:p>
-    <w:p>
-      <w:r>
-        <w:t>The drifter tracks, compared to the progressive vectors, show the spatial heterogeneity of the flow pattern as the water flows over the reef flat, turns parallel to shore and into the deep channel (Figure 7). Under tidal forcing the drifter tracks over the northern reef are highly erratic, but travel longer distances than under strong onshore winds (Figure 7b). This indicates that under tidal forcing water movement is variable over the reef but strong winds push water into the northwest corner of the embayment, piling up water over the northern reef and increasing residence time. Drifter tracks crossing the reef crest are observed over the southern reef under tidal forcing, in the absence of breaking waves that would strongly force water flow across the reef, preventing seaward flow. Under strong wave conditions (Figure 7e), a more coherent, clockwise flow pattern is observed over both the northern and southern reef as large breaking waves force large amounts of water onto the reef flat, driving flow quickly across the southern reef flat and into the main channel. Despite waves breaking on the the northern reef crest, it appears the flow across the southern reef and into the main channel influences an overall eastward flow over the northern reef and out the main channel (Figure 7e).</w:t>
+        <w:t>The progressive vectors for AS1 and AS2 show little variation in flow direction, indicating the flow velocity was relatively consistent (Figure 7). The progressive vectors for AS3 are much more erratic, and travel relatively shorter distances due to the lower flow speeds observed over the northern reef. The progressive vectors for AS3 are much more erratic, and travel relatively shorter distances due to the lower flow speeds and more variable flow directions observed over the northern reef. Compared to the progressive vectors, the drifter tracks show the spatial heterogeneity of the flow pattern as the water flows over the reef flat, turns parallel to shore and into the 'ava channel  (Figure 7). Under tidal forcing the drifter tracks over the northern reef are highly erratic, but travel longer distances than under strong onshore winds (Figure 7b). This indicates that under tidal forcing water movement is variable over the reef but strong winds push water into the northwest corner of the embayment, piling up water over the northern reef and increasing residence time. Drifter tracks crossing the reef crest are observed over the southern reef under tidal forcing, in the absence of breaking waves that would strongly force water flow across the reef, preventing seaward flow. Under strong wave conditions (Figure 7e), a more coherent, clockwise flow pattern is observed over both the northern and southern reef as large breaking waves force large amounts of water onto the reef flat, driving flow quickly across the southern reef flat and into the main channel. Despite waves breaking on the the northern reef crest, it appears the flow across the southern reef and into the main channel influences an overall eastward flow over the northern reef and out the main channel (Figure 7e).</w:t>
       </w:r>
     </w:p>
     <w:p>
@@ -382,11 +369,8 @@
       </w:r>
     </w:p>
     <w:p>
-      <w:pPr>
-        <w:pStyle w:val="Heading2"/>
-      </w:pPr>
       <w:r>
-        <w:t>Conclusion</w:t>
+        <w:t xml:space="preserve">. It would seem that flow over the southern reef would flow directly into the main channel, however this flow is deflected away from the main channel, shoreward. This deflection is caused by wave energy refracting and surging into the main channel, pushing southward from the main channel onto the soouthern reef. </w:t>
       </w:r>
     </w:p>
     <w:p>

</xml_diff>

<commit_message>
most of Curts revisions done
Just have to add some text
</commit_message>
<xml_diff>
--- a/Manuscript/DRAFT-Fagaalu_water_circulation.docx
+++ b/Manuscript/DRAFT-Fagaalu_water_circulation.docx
@@ -25,7 +25,40 @@
         <w:jc w:val="center"/>
       </w:pPr>
       <w:r>
-        <w:t>Messina, A.M.a*, Storlazzi, C.D.b, Cheriton, O.M.b, Biggs, T.W.a</w:t>
+        <w:t>Messina, A.M.</w:t>
+      </w:r>
+      <w:r>
+        <w:rPr>
+          <w:vertAlign w:val="superscript"/>
+        </w:rPr>
+        <w:t>a*</w:t>
+      </w:r>
+      <w:r>
+        <w:t>, Storlazzi, C.D.</w:t>
+      </w:r>
+      <w:r>
+        <w:rPr>
+          <w:vertAlign w:val="superscript"/>
+        </w:rPr>
+        <w:t>b</w:t>
+      </w:r>
+      <w:r>
+        <w:t>, Cheriton, O.M.</w:t>
+      </w:r>
+      <w:r>
+        <w:rPr>
+          <w:vertAlign w:val="superscript"/>
+        </w:rPr>
+        <w:t>b</w:t>
+      </w:r>
+      <w:r>
+        <w:t>, Biggs, T.W.</w:t>
+      </w:r>
+      <w:r>
+        <w:rPr>
+          <w:vertAlign w:val="superscript"/>
+        </w:rPr>
+        <w:t>a</w:t>
       </w:r>
     </w:p>
     <w:p/>
@@ -34,7 +67,13 @@
         <w:ind w:firstLine="0"/>
       </w:pPr>
       <w:r>
-        <w:t>a San Diego State University, Department of Geography, San Diego, CA 92182, amessina@rohan.sdsu.edu, +1-619-594-5437, tbiggs@mail.sdsu.edu, +1-619-594-0902</w:t>
+        <w:rPr>
+          <w:vertAlign w:val="superscript"/>
+        </w:rPr>
+        <w:t>a</w:t>
+      </w:r>
+      <w:r>
+        <w:t xml:space="preserve"> San Diego State University, Department of Geography, San Diego, CA 92182, amessina@rohan.sdsu.edu, +1-619-594-5437, tbiggs@mail.sdsu.edu, +1-619-594-0902</w:t>
       </w:r>
     </w:p>
     <w:p/>
@@ -43,12 +82,23 @@
         <w:ind w:firstLine="0"/>
       </w:pPr>
       <w:r>
-        <w:t>b US Geological Survey, Pacific Coastal and Marine Science Center, Santa Cruz, CA 95060, cstorlazzi@usgs.gov, +1-831-460-7521, ocheriton@usgs.gov, +1-831-460-7579</w:t>
+        <w:rPr>
+          <w:vertAlign w:val="superscript"/>
+        </w:rPr>
+        <w:t>b</w:t>
+      </w:r>
+      <w:r>
+        <w:t xml:space="preserve">  US Geological Survey, Pacific Coastal and Marine Science Center, Santa Cruz, CA 95060, cstorlazzi@usgs.gov, +1-831-460-7521, ocheriton@usgs.gov, +1-831-460-7579</w:t>
       </w:r>
     </w:p>
     <w:p>
       <w:r>
-        <w:t>scripted terms: a, b, km2</w:t>
+        <w:t>scripted terms: km2</w:t>
+      </w:r>
+    </w:p>
+    <w:p>
+      <w:r>
+        <w:br w:type="page"/>
       </w:r>
     </w:p>
     <w:p>
@@ -61,7 +111,7 @@
     </w:p>
     <w:p>
       <w:r>
-        <w:t>Hydrodynamic processes on coral reefs are important for nutrient cycling, larval dispersal, temperature variability, and understanding the impacts of terrestrial sediment, nutrients, and contaminants from adjacent disturbed watersheds on coral reef ecosystems. In order to understand the spatial and temporal variability in flow velocities and the resulting residence time of water in the fringing coral reef flat-lined embayment of Faga'alu, on the island of Tutuila in American Samoa, data from acoustic current profilers and ocean surface current drifter deployments were combined with meteorologic data and numerical wave model results. These data and model results, collected over nine days, made it possible to evaluate the relative contribution of tidal, wind, and wave forcing on the flow patterns and resulting residence times of water masses over the reef. Mean residence times varied from 2.78-0.08 hr, 2.78-0.08 hr, and 0.55-0.04 h under tidal, wind, and wave forcing, respectively; the lowest residence times were on the outer reef flat closest to where waves were breaking on the reef crest and were longest over the inner reef flat close to shore and deep in the embayment near the streammouth. The observed spatial flow pattern suggests increased sediment discharge from human disturbance is deflected over the northern reef where sediment stress on corals is increased relative to the southern reef. These results demonstrate the applicability of a hybrid Lagrangian-Eulerian measurement scheme to understand spatially distribued and temporally extensive flow patterns and thus residence time in geomorphically-complex embayments that characterize many reef-lined coasts.</w:t>
+        <w:t>Hydrodynamic processes on coral reefs are important for nutrient cycling, larval dispersal, temperature variability, and understanding the impacts of terrestrial sediment, nutrients, and contaminants from adjacent disturbed watersheds on coral reef ecosystems. In order to understand the spatial and temporal variability in flow velocities and the resulting residence time of water in the fringing coral reef flat-lined embayment of Faga'alu, on the island of Tutuila in American Samoa, data from acoustic current profilers and ocean surface current drifter deployments were combined with meteorologic data and numerical wave model results. These data and model results, collected over nine days, made it possible to evaluate the relative contribution of tidal, wind, and wave forcing on the flow patterns and resulting residence times of water masses over the reef. Mean residence times varied from 2.78-0.08 hr, 2.78-0.08 hr, and 0.55-0.04 h under tidal, wind, and wave forcing, respectively; the lowest residence times were on the outer reef flat closest to where waves were breaking on the reef crest and were longest over the inner reef flat close to shore and deep in the embayment near the streammouth. These results demonstrate the applicability of a hybrid Lagrangian-Eulerian measurement scheme to understand spatially distribued and temporally extensive flow patterns and thus residence time in geomorphically-complex embayments that characterize many reef-lined coasts.</w:t>
       </w:r>
     </w:p>
     <w:p/>
@@ -92,32 +142,32 @@
     </w:p>
     <w:p>
       <w:r>
-        <w:t>Hydrodynamic conditions, including the residence time of waters over the reef flat, are a primary control on sediment dynamics in fringing reef embayments (Draut et al., 2009; Storlazzi et al., 2009 ), and are important for other biologically important processes like nutrient cycling, larval dispersal, and temperature regimes (Falter et al., 2004; Wyatt et al., 2012). Spatially distributed flow patterns under variable forcing conditions are logistically difficult to quantify, so conservation planning and remediation studies are currently done with coarse estimations of pollutant discharge and distance-based plume models (Klein et al., 2012). An improved understanding of the spatial and temporal variability in flow speeds, flow directions, and residence times of water over corals is needed for understanding sedimentation patterns and impacts to coral health. ....seems like it needs one more sentence here...</w:t>
+        <w:t>Hydrodynamic conditions, including the residence time of waters over the reef flat, are a primary control on sediment dynamics in fringing reef embayments (Draut et al., 2009; Storlazzi et al., 2009) and are important for other biologically important processes like nutrient cycling, larval dispersal, and temperature regimes (Falter et al., 2004; Wyatt et al., 2012). By influencing orbital velocities, bed shear stress, and suspended sediment transport, current circulation is a strong control on the spatial distribution of deposition, resuspension, and dispersal of terrigenous sediment discharged to reefs (Hoitink and Hoekstra, 2003; Storlazzi et al., 2004; Presto et al., 2006; Hoeke et al., 2013). Spatially distributed flow patterns under variable forcing conditions are logistically difficult to quantify, so conservation planning and remediation studies are currently done with coarse estimations of pollutant discharge and distance-based plume models (Klein et al., 2012). An improved understanding of the spatial and temporal variability in flow speeds, flow directions, and residence times of water over corals is needed for understanding sedimentation patterns and impacts to coral health.</w:t>
       </w:r>
     </w:p>
     <w:p>
       <w:r>
-        <w:t>By influencing orbital velocities, bed shear stress, and suspended sediment transport, current circulation is a strong control on the spatial distribution of deposition, resuspension, and dispersal of terrigenous sediment discharged to reefs (Hoitink and Hoekstra, 2003; Storlazzi et al., 2004; Presto et al., 2006; Hoeke et al., 2013). Hydrodynamic conditions control sediment accumulation in two ways: by limiting primary deposition, and by resuspending and advecting previously deposited sediment. Following large or intense storm events, sediment-rich freshwater is discharged into reef-fringed bays and advected seaward over the reef by momentum in a thin surface layer. This sediment-rich layer significantly attenuates photosynthetically active radiation and transports fine sediment over the reef where it can settle out of the water column and damage corals. Although the hypopycnal surface plume is able to move counter to prevailing ocean currents (upcurrent) by sliding over denser seawater, as sediment particles settle they are entrained and transported in the prevailing current (Wolanski et al., 2003). As flow velocities increase, residence time of the plume over the reef flat is decreased, limiting time for small particles to settle out of the water column. In reef environments where shallow reef crests limit the propagation of incoming surface wave energy, wave action alone may be insufficient to resuspend and disperse sediment, but in combination with wave- or wind-driven currents, orbital velocities may reach critical shear stress for sediment resuspension and dispersal (Ogston et al., 2004; Hoeke et al., 2013).</w:t>
+        <w:t>Studies in various coral reef environments adjacent high islands showed current speeds, directions, and residence times over reef flats are controlled by wave, wind, and tidal forcing, depending on the orientation and shape of the reef, relative to the prevailing wave, wind, and tidal climates (Storlazzi et al., 2004; Presto et al., 2006; Hench et al., 2008; Storlazzi and Field, 2008; Hoeke et al., 2011). Variations in reef morphology relative to the orientation of the dominant meteorological and oceanographic forcing can generate heterogeneous waves and currents over relatively small (hundreds of meters) spatial scales, unlike those observed along relatively linear sandy shorelines (Storlazzi et al., 2009; Hoeke et al., 2011, 2013). Current speeds and patterns over reefs exposed to remotely-generated swell are generally dominated by wave forcing (Hench et al., 2008; Hoeke et al., 2011; Vetter et al., 2010), whereas wind forcing dominates reefs protected from swell (Yamano et al. 1998; Presto et al., 2006). Tidal elevation modulates both wave-driven currents by controlling the reef crest depth and subsequent wave energy propagation into the reef flat, and wind-driven currents by regulating water depth for wind-driven surface wave development (Presto et al., 2006). Reef flat currents in wave-driven environments exhibit a pattern of rapid, cross-shore flow near the reef crest that slows moving shoreward and turns along-shore towards a deep channel where water returns seaward (Hench et al., 2008; Lowe et al., 2009; Wyatt et al., 2010). In wind-driven systems, current directions are more predominantly in the direction of the wind with possible cross-shore exchange from the reef flat to the forereef (Storlazzi et al., 2004).</w:t>
       </w:r>
     </w:p>
     <w:p>
       <w:r>
-        <w:t>Studies in various coral reef environments adjacent high islands showed current speeds, directions, and residence times over reef flats are controlled by wave, wind, and tidal forcing, depending on the orientation and shape of the reef, relative to the prevailing wave, wind, and tidal climates (Hench et al., 2008; Hoeke et al., 2011; Presto et al., 2006; Storlazzi and Field, 2008; Storlazzi et al., 2004). Variations in reef morphology relative to the orientation of the dominant meteorological and oceanographic forcing can generate heterogeneous waves and currents over relatively small (hundreds of meters) spatial scales, unlike those observed along relatively linear sandy shorelines (Storlazzi et al., 2009; Hoeke et al., 2011, 2013). Buoyancy forcing from hypopycnal river floods is generally ignored or considered inconsequential due to their rarity and short duration relative to other forcings (Hench et al., 2008; Hoeke et al., 2011). Current speeds and patterns over reefs exposed to remotely-generated groundswells are generally dominated by wave forcing (Hench et al., 2008; Hoeke et al., 2011; Vetter et al., 2010), whereas wind forcing is dominant for reefs protected from groundswells (Presto et al., 2006). Tidal elevation modulates both wave-driven currents by controlling the reef crest depth and subsequent wave energy propagation into the reef flat, and wind-driven currents by regulating water depth for wind-driven surface wave development (Presto et al., 2006). Reef flat currents in wave-driven environments exhibit a pattern of rapid, cross-shore flow near the reef crest that slows moving shoreward and turns along-shore towards a deep channel where water returns seaward (Hench et al., 2008; Lowe et al., 2009; Wyatt et al., 2010). In wind-driven systems, current directions are more predominantly in the direction of the wind with possible cross-shore exchange from the reef flat to the forereef (Storlazzi et al., 2004).</w:t>
+        <w:t>Water flow can be quantified in two ways: 1) the Lagrangian perspective observes an individual fluid parcel as it moves through space and time, 2) the Eulerian perspective observes flow past one or more fixed locations over time. Eulerian methods are well-suited to characterizing flows over long periods and a large range of forcing conditions by using bottom-mounted instruments to record wave height and period, current speed and direction, and/or tidal elevation (Presto et al., 2006; Storlazzi et al., 2009). Collecting high spatial resolution data on hydrodynamic processes using strictly Eulerian methods is expensive and logistically difficult (Storlazzi et al., 2006; Storlazzi et al., 2004), so other methods incuding hydrodynamic models, remote sensing, and Lagrangian methods have been used. Hydrodynamic computer models can predict spatially distributed flow (Hoeke et al., 2011), but these models typically require accurate bathymetry, detailed forcing data, and significant modeling expertise (Hoeke, 2010; King et al., 2012; Wolanski et al., 2009). Lagrangian methods including the use of GPS-tracking drifters have been used to map flow patterns in coastal areas, compare to Eulerian flow descriptions (Storlazzi et al., 2006; Storlazzi et al., 2004; Wyatt et al., 2012), or validate hydrodynamic computer models (Ouillon et al., 2010). Research on rip currents in beach surf zones have shown the ability to capture synoptic measurements of small-scale flow structures and patterns by deploying large numbers of GPS-logging drifters to collect high-density observations of flow velocities (Johnson et al., 2003; MacMahan et al., 2010). Although deploying a fleet of GPS-logging drifters has yielded synoptic measurements of water movement in surf zones near linear, sandy beaches, it has not been attempted in a shallow reef environment.</w:t>
       </w:r>
     </w:p>
     <w:p>
       <w:r>
-        <w:t>Water flow can be quantified in two ways: 1) the Lagrangian perspective observes an individual fluid parcel as it moves through space and time, 2) the Eulerian perspective observes flow past one or more fixed locations over time. Eulerian methods are well-suited to characterizing flows over long periods and a large range of forcing conditions by using bottom-mounted instruments to record wave height and period, current speed and direction, and/or tidal elevation (Presto et al., 2006; Storlazzi et al., 2009). Collecting high spatial resolution data on hydrodynamic processes using strictly Eulerian methods is expensive and logistically difficult (Storlazzi et al., 2006; Storlazzi et al., 2004), so other methods incuding hydrodynamic models, remote sensing, and Lagrangian methods have been used. Hydrodynamic computer models can predict spatially distributed flow (Hoeke et al., 2011), but these models typically require accurate bathymetry, detailed forcing data, and significant modeling expertise (Hoeke, 2010; King et al., 2012; Wolanski et al., 2009). Imagery-based remote sensing is useful to map the temporal and spatial distribution of flood plume boundaries (Klemas, 2012; Warrick et al., 2007), but even high resolution imagery may not quantify the underlying current circulation, which is a strong control on sediment transport. Instead, Lagrangian methods including the use of GPS-tracking drifters have been used to map flow patterns in coastal areas, compare to Eulerian flow descriptions (Storlazzi et al., 2006; Storlazzi et al., 2004; Wyatt et al., 2012) or validate hydrodynamic computer models (Ouillon et al., 2010). Research on rip currents in beach surf zones have shown the ability to capture synoptic measurements of small-scale flow structures and patterns by deploying large numbers of GPS-logging drifters to collect high-density observations of flow velocities (Johnson et al., 2003; MacMahan et al., 2010). While deploying a fleet of GPS-logging drifters has yielded synoptic measurements of water movement in surf zones near linear, sandy beaches, it has not been attempted in a shallow reef environment.</w:t>
+        <w:t>Whereas Lagrangian measurements provide spatially explicit data on the flow field, drifter studies in nearshore environments are typically limited in number of drifters, number of deployments, and the range of oceanic and meteorological conditions experienced during deployments, making it uncertain whether they describe the dominant patterns, or short-lived anomalies (Storlazzi et al., 2006; Wyatt et al., 2010). Storlazzi et al. (2006) and Andutta et al. (2012) successfully combined Eulerian and Lagrangian methods to investigate transport patterns between adjacent reefs and islands by comparing Lagrangian drifter tracks with progressive vectors of cumulative flow calculated from Eulerian current meters to determine if short-term observations from drifters were representative of the dominant patterns.</w:t>
       </w:r>
     </w:p>
     <w:p>
       <w:r>
-        <w:t>While Lagrangian measurements provide spatially explicit data on the flow field, drifter studies in nearshore environments are typically limited in number of drifters, number of deployments, and the range of oceanic and meteorological conditions experienced during deployments, making it uncertain whether they describe the dominant patterns, or short-lived anomalies (Storlazzi et al., 2006; Wyatt et al., 2010). Storlazzi et al., (2006) successfully combined Eulerian and Lagrangian methods by comparing Lagrangian drifter tracks with progressive vectors of cumulative flow calculated from Eulerian current meters to determine if short-term observations from drifters were representative of the dominant patterns. This approach yields spatially distributed flow data from the Lagrangian drifters, within the context of the longer time series of flow forcing from the Eulerian methods.</w:t>
+        <w:t>In August 2012, Faga'alu Bay on the island of Tutuila in American Samoa, was chosen by the US Coral Reef Task Force (USCRTF) as a priority watershed site for the Watershed Partnership Initiative (WPI). The WPI is an active effort of the USCRTF to reduce land-based sources of pollution (LBSP) by facilitating and enhancing coordination, partnerships, and contributions of US Federal agency resources and expertise to implement geographically specific integrated activities to reduce pollutant loads to coral reef ecosystems. Sediment mitigation efforts are underway to reduce sediment loading to Faga'alu Bay from the anthropogenically-disturbed areas, and other studies monitoring sediment loading from Faga'alu Stream (Messina et al., in review) and sediment accumulation on the reef (Messina et al., in review) are underway.</w:t>
       </w:r>
     </w:p>
     <w:p>
       <w:r>
-        <w:t>Since water residence time is critical to sediment dynamics and coral heath, what is the water residence time over the Faga'alu reef flat and how does it change under wave, wind and tidal forcing? To address this main research question we compared the spatially extensive Lagrangian measurements with the temporally extensive Eulerian measurements to calculate spatially distributed water residence time under different 'end-member' forcing conditions: tide, wind, wave.</w:t>
+        <w:t>Because the exposure of corals to terrestrial sediment effects are a function of the magnitude of sediment loading and the duration of time the corals are exposed to sediment, our goal was to apply both Eulerian and Lagrangian methods to understand the controls on, and spatial patterns of, flow in a bathymetrically complex coral reef-lined embayment. This approach provided insight into the controls on, and elucidated the spatial patterns of, flow within the context of variations in forcing and made it possible to calculate spatially distributed water residence times (duration of exposuure) under different 'end-member' forcing conditions</w:t>
       </w:r>
     </w:p>
     <w:p/>
@@ -129,7 +179,6 @@
         <w:t>MATERIALS AND METHODS</w:t>
       </w:r>
     </w:p>
-    <w:p/>
     <w:p>
       <w:pPr>
         <w:pStyle w:val="HeadingCR2"/>
@@ -140,27 +189,58 @@
     </w:p>
     <w:p>
       <w:r>
-        <w:t xml:space="preserve">Faga'alu Bay, on the island of Tutuila, American Samoa (14.290 S, 170.677 W) is a V-shaped, reef-fringed embayment at the mouth of a small (2.48 km2), steep-sided watershed (Figure 1). The reef is characterized by a shallow reef flat extending from just off the shore to the reef crest, where it then descends nearly vertically to the deep waters of Pago Pago Bay. Wave breaking is constrained to the shallow reef crests, the transitions between the steeply-sloping fore reef and the roughly horizontal reef flats.  Near the reef crest, the reef flat is cemented reef pavement, but near the shore in the southern backreef there are areas of deeper (1-5m) pools. An anthropogenically altered, vertical-walled, 5-15 m deep paleo-stream channel (ava) extends from the mouth of Faga'alu Stream eastward to Pago Pago Bay; this ava channel divides the reef into a larger southern and a smaller northern section. NOAA surveys in 2013 found coral coverage varies from &lt;10% on the degraded northern reef, to &gt;50% on the more intact southern reef (Vargas-Angel, unpublished). </w:t>
+        <w:t xml:space="preserve">Faga'alu Bay, on the island of Tutuila, American Samoa (14.290 S, 170.677 W) is a V-shaped, reef-fringed embayment at the mouth of a small (2.48 km2), steep-sided watershed (Figure 1). The reef is characterized by a shallow reef flat extending from just off the shore to the reef crest, where it then descends nearly vertically to the deep (&gt;20 m) waters of Pago Pago Bay. Near the reef crest, the reef flat is primarily cemented reef pavement, but within a few 10s of m transitions into thickets of primarily </w:t>
+      </w:r>
+      <w:r>
+        <w:rPr>
+          <w:i/>
+        </w:rPr>
+        <w:t>Acropora spp.</w:t>
+      </w:r>
+      <w:r>
+        <w:t xml:space="preserve">; closer to the shore in the southern back-reef there are areas of deeper (1-5m) sediment-floored pools with coral bommies. An anthropogenically altered, vertical-walled, 5-15 m deep paleo-stream channel ('ava') extends from the mouth of Faga'alu Stream eastward to Pago Pago Bay; this ava channel divides the reef into a larger southern and a smaller northern section. NOAA's National Centers for Coastal and Ocean Science (2005) surveys describe coral coverage varies from less than 10% on the degraded northern reef, to more than 50% on the more intact southern reef. </w:t>
       </w:r>
     </w:p>
     <w:p>
       <w:r>
-        <w:t>Faga'alu Bay is situated on the western side of Pago Pago Bay where the surrounding high topography blocks wet-season northerly winds from October-April, but the Bay is exposed to dry-season southeasterly tradewinds and accompanying short-period wind waves during May-September. Faga'alu Bay is characterized by a semi-diurnal, microtidal regime where parts of the shallow reef crest and reef flat are exposed at extreme low tides (&lt;0 m MSL). Given that the reef crest is exposed at low tide, cross-reef transfer of wave energy and water flow is strongly dependent on the tidal stage and wave setup. Faga'alu Bay is only open to a narrow window (south-southeast) of swell directions, and swells approaching from a southerly angle must refract to the west, reducing their energy. Offshore significant wave heights (Hs) from southerly and southeasterly directions are generally less than 2.5 m and rarely exceed 3.0 m. Peak wave periods (Tp) are generally about 9 s or less, rarely exceed 13 s, but occasionally reach 25 s during austral winter storms (Thompson and Demirbilek, 2002). During 2013, O. Vetter (unpublished data) recorded peak significant wave heights on the fore reef in Faga'alu up to 1.7 m, but wave heights greater than 1.0 m were rare.</w:t>
+        <w:t>Faga'alu Bay is situated on the western side of Pago Pago Bay where the surrounding high topography blocks wet-season northerly winds from October-April, but the Bay is exposed to dry-season southeasterly tradewinds and accompanying short-period wind waves during May-September (Craig, 2009). Faga'alu Bay is characterized by a semi-diurnal, microtidal regime where parts of the shallow reef crest and reef flat are exposed at extreme low tides (&lt;0 m MSL; Vetter, unpublished). Faga'alu Bay is only open to a narrow window (south-southeast) of swell directions, and swells approaching from a southerly angle must refract to the west, reducing their energy. Offshore significant wave heights (</w:t>
+      </w:r>
+      <w:r>
+        <w:rPr>
+          <w:i/>
+        </w:rPr>
+        <w:t>H</w:t>
+      </w:r>
+      <w:r>
+        <w:rPr>
+          <w:i/>
+          <w:vertAlign w:val="subscript"/>
+        </w:rPr>
+        <w:t>s</w:t>
+      </w:r>
+      <w:r>
+        <w:t>) from southerly and southeasterly directions are generally less than 2.5 m and rarely exceed 3.0 m. Peak wave periods (</w:t>
+      </w:r>
+      <w:r>
+        <w:rPr>
+          <w:i/>
+        </w:rPr>
+        <w:t>T</w:t>
+      </w:r>
+      <w:r>
+        <w:rPr>
+          <w:i/>
+          <w:vertAlign w:val="subscript"/>
+        </w:rPr>
+        <w:t>p</w:t>
+      </w:r>
+      <w:r>
+        <w:t>) are generally about 9 s or less, rarely exceed 13 s, but occasionally reach 25 s during austral winter storms (Thompson and Demirbilek, 2002). During 2013, Vetter (unpublished data) recorded peak significant wave heights on the fore reef in Faga'alu up to 1.7 m, but wave heights greater than 1.0 m were rare.</w:t>
       </w:r>
     </w:p>
     <w:p>
       <w:r>
-        <w:t>The only available data on current circulation around Tutuila was found in government and consultant reports, and no data on circulation over the reef flat has been collected (CH2M HILL, 1984; Jacob et al., 2012; Wiles et al., 2012). Militello et al. (2003) modeled wave-induced setup on reef flats and developed stage-frequency relationships for large tropical storms and hurricanes in American Samoa. Thompson and Demirbilek (2002) characterized offshore wave climate from data collected near Western Samoa (1985-1990), and used numerical modeling to simulate wave propagation dynamics in Pago Pago Harbor. Vetter (unpublished)  deployed wave/tide gauges in Faga'alu Bay on the southern forereef and reef flat, and an ADCP in the ava , for one year (2012-2013). Vetter (unpublished) concluded flow dynamics in the bay were predominantly forced by waves breaking over the southern reef crest, and the wave influence increased linearly with tide height. Using an estimate of total lagoon volume, Vetter (unpublished) calculated flushing time varied from 2-33 h with wave heights of 0-1.6 m, and mean current speed out of the ava channel was 0.14 m/s.</w:t>
-      </w:r>
-    </w:p>
-    <w:p>
-      <w:r>
-        <w:t>The timing of hydrodynamic conditions over the reef flat and sediment discharge during storms significantly controls sediment deposition, and is critical for understanding the impact on coral health from terrigenous sediment. Faga'alu Stream drains 1.86 km2 of the total watershed adjacent to Faga'alu Bay and discharges large amounts of suspended sediment during storm events, mainly due to naturally high sediment yield from the steep mountains and human disturbance in the village and an open aggregate quarry (Messina et al., in review). Following large or intense storm events, a thin surface plume of freshwater, with suspended sediment concentration (SSC) often exceeding 500 mg/L, is discharged from Faga'alu Stream into the northwest corner of Faga'alu Bay. Field observations show this plume is advected seaward, mainly over the northern reef and ava channel (Figure 2), where it significantly attenuates photosynthetically active radiation and deposits fine sediment (Messina et al., in review). For the same SSC and magnitude of flood plumes, increased flow velocities limit the residence time of the plume over the reef flat and hence the time for fine sediment to settle out of the water column.</w:t>
-      </w:r>
-    </w:p>
-    <w:p>
-      <w:r>
-        <w:t xml:space="preserve">In August 2012, Faga'alu, was chosen by the US Coral Reef Task Force (USCRTF) as a priority watershed site for the Watershed Partnership Initiative (WPI). The WPI is an active effort of the USCRTF to reduce land-based sources of pollution (LBSP) by facilitating and enhancing coordination, partnerships, and contributions of US Federal agency resources and expertise to implement geographically specific integrated activities to reduce pollutant loads to coral reef ecosystems. Sediment mitigation efforts are underway to reduce sediment loading to Faga'alu Bay from the human-disturbed areas. </w:t>
+        <w:t>Faga'alu Stream drains 1.86 km2 of the total watershed adjacent to Faga'alu Bay and discharges large amounts of suspended sediment during storm events, mainly due to naturally high sediment yield from the steep mountains and human disturbance in the village and an open aggregate quarry (Messina et al., in review). Following large or intense storm events, a thin surface plume of freshwater, with suspended sediment concentration (SSC) often exceeding 500 mg/L, is discharged from Faga'alu Stream into the northwest corner of Faga'alu Bay. Field observations show this plume is advected seaward, mainly over the northern reef and ava channel where it significantly attenuates photosynthetically active radiation and deposits fine sediment (Messina et al., in review).</w:t>
       </w:r>
     </w:p>
     <w:p/>
@@ -174,7 +254,26 @@
     </w:p>
     <w:p>
       <w:r>
-        <w:t>To characterize the spatial flow pattern and determine the relationship between endmember forcing conditions and residence time of water over the reef flat in Faga'alu Bay, a combination of Eulerian and Lagrangian measurements was used. Lagrangian drifters were deployed to collect spatially distributed flow data and Eulerian current profilers were installed at fixed locations to collect long-term flow data in relation to forcing conditions.</w:t>
+        <w:t>To characterize the spatial flow pattern and determine the relationship between endmember forcing conditions and residence time of water over the reef flats in Faga'alu Bay, a combination of Eulerian and Lagrangian measurements were used. Lagrangian drifters were deployed to collect spatially distributed flow data and Eulerian current profilers were installed at fixed locations to collect long-term flow data in relation to forcing conditions.</w:t>
+      </w:r>
+    </w:p>
+    <w:p/>
+    <w:p>
+      <w:pPr>
+        <w:pStyle w:val="HeadingCR3"/>
+      </w:pPr>
+      <w:r>
+        <w:t>Lagrangian Measurements</w:t>
+      </w:r>
+    </w:p>
+    <w:p>
+      <w:r>
+        <w:t>Due to Faga'alu Bay's relatively small area (0.25 km2), high spatial density drifter data could be collected with a small number of drifters (n = 5) with rapid turn-around. Five drifters were designed and constructed with materials available on-island (PVC tubing and plastic sheeting), with a small waterproof housing for a HOLUX M1000 GPS recorder, and a float collar to maintain upright orientation (Figure 2a and b). The fins of the drifters were approximately 30 cm wide and 18 cm in height, constructed of 1.3 cm diameter PVC with holes drilled to flood the piping and compensate for the buoyancy of the pipe. The GPS logger was installed in a PVC housing at the top. The drifters were transported to the launch zones and retrieved using a stand-up paddle board.</w:t>
+      </w:r>
+    </w:p>
+    <w:p>
+      <w:r>
+        <w:t>Five drifters were released from the same five launch zones within a 10 min time frame at the beginning of each deployment. Drifter position data was recorded by the GPS logger at 5 s intervals and resampled to 1 min intervals to increase signal-to-noise ratios; speed and direction were calculated using a forward difference scheme on the drifter locations (Davis, 1991; MacMahan et al., 2010). Drifters were generally allowed to drift until they exited the ava channel to Pago Pago Bay, but tracks were limited to 1 h for comparisons with ADCP data.</w:t>
       </w:r>
     </w:p>
     <w:p/>
@@ -188,26 +287,7 @@
     </w:p>
     <w:p>
       <w:r>
-        <w:t>Three Nortek Aquadopp 2-MHz acoustic current profilers (ADCP) recorded tide, wave, and current data at three locations on the reef flat in Faga'alu for one week (Figure 1). The profilers were attached to cinder block anchors (Figure 3c) and placed on sand or rubble patches amongst the corals, as deep as possible to maintain adequate water levels over the profiler during low tide (Figure 3d). The profilers collected 580 current samples at 2 Hz every 10 min and 2,048 wave samples at 2 Hz every 60 min.</w:t>
-      </w:r>
-    </w:p>
-    <w:p/>
-    <w:p>
-      <w:pPr>
-        <w:pStyle w:val="HeadingCR3"/>
-      </w:pPr>
-      <w:r>
-        <w:t>Lagrangian Measurements</w:t>
-      </w:r>
-    </w:p>
-    <w:p>
-      <w:r>
-        <w:t>Drifters for shallow coral reef environments need to be shallow enough to avoid interaction with corals, deep enough to not be affected by the surface movements, extend high enough to be visible but not high enough to be affected by winds, and finally, rugged enough to sustain the impact of a breaking wave onto the reef in the event it is entrained in the surf zone. Due to Faga'alu Bay's relatively small area (0.25 km2), high spatial density drifter data could be collected with a small number of drifters (n = 5) and field personnel (n = 1). Five drifters were designed and constructed with materials available on-island (PVC tubing and plastic sheeting), with a small waterproof housing for a HOLUX M1000 GPS recorder, and a float collar to maintain upright orientation (Figure 3a and b). The fins of the drifters were roughly 30 cm wide and 18 cm in height, constructed of 1.3 cm diameter PVC with holes drilled to flood the piping and compensate for the buoyancy of the pipe. The GPS logger was installed in a PVC housing at the top. The drifters were transported to the launch zones and retrieved using a stand-up paddle board.</w:t>
-      </w:r>
-    </w:p>
-    <w:p>
-      <w:r>
-        <w:t>Five drifters were released from the same five launch zones within a 10 min time frame at the beginning of each deployment. Drifter position data was recorded by the GPS logger at 5 s intervals and resampled to 1 min intervals to reduce signal noise; speed and direction were calculated using a forward difference scheme on the drifter locations (Davis, 1991; MacMahan et al., 2010). Drifters were generally allowed to drift until they exited the ava channel to Pago Pago Bay, but tracks were limited to 1 h for comparisons with ADCP data.</w:t>
+        <w:t>Three Nortek Aquadopp 2-MHz acoustic current profilers (ADCP) recorded tide, wave, and current data at three locations on the reef flat in Faga'alu for one week (Figure 1). The profilers were deployed on sand or rubble patches amongst the corals, as deep as possible to maintain adequate water levels over the profiler during low tide (Figure 2c-d). The profilers collected 580 current samples at 2 Hz every 10 min and 2,048 wave samples at 2 Hz every 60 min.</w:t>
       </w:r>
     </w:p>
     <w:p/>
@@ -231,7 +311,7 @@
     </w:p>
     <w:p>
       <w:r>
-        <w:t>Wind speed, wind direction, barometric pressure, and precipitation were recorded at 15 min intervals using a Davis VantagePro weather station installed near the stream mouth, approximately 5 m above sea level on a pole mounted to a building (Figure 1). Meteorological and tide data were also recorded at NOAA's National Data Buoy Center station NSTP6 (http://www.ndbc.noaa.gov) located approximately 1.8 km north of Faga'alu. Wind speed, wind direction, barometric pressure, and tidal elevation data were also recorded at NSTP6 at 6 min intervals. For this study, wind conditions are sufficiently described qualitatively so the topographic effects on wind speed and direction recorded at the stations are assumed to be inconsequential.</w:t>
+        <w:t>Wind speed, wind direction, barometric pressure, and precipitation were recorded at 15 min intervals using a Davis VantagePro weather station installed near the stream mouth, approximately 5 m above sea level on a pole mounted to a building (Figure 1). Meteorological and tide data were also recorded at NOAA's National Data Buoy Center (2014) station NSTP6 located approximately 1.8 km north of Faga'alu. Wind speed, wind direction, barometric pressure, and tidal elevation data were also recorded at NSTP6 at 6 min intervals. For this study, wind conditions are sufficiently described qualitatively so the topographic effects on wind speed and direction recorded at the stations are assumed to be inconsequential.</w:t>
       </w:r>
     </w:p>
     <w:p/>
@@ -250,12 +330,12 @@
     </w:p>
     <w:p>
       <w:r>
-        <w:t>A series of 1 h progressive vector diagrams of cumulative flow were computed from ADCP data following the methodology used by Storlazzi et al. (2006) and Siegel et al. (2003). The progressive vectors were compared to simultaneous drifter tracks to demonstrate the usefulness of drifters for illustrating spatially variable flows compared to projected flow from fixed ADCPs. The progressive vectors from the ADCPs illustrate the temporal flow variability at those fixed points during the 1 h drift duration, but progressive vectors are calculated assuming spatial homogeneity of the flow, causing them to move onshore in some instances.</w:t>
+        <w:t>A series of 1 h progressive vector diagrams of cumulative flow were computed from ADCP data following the methodology used by Siegel et al. (2003) and Storlazzi et al. (2006). The progressive vectors were compared to simultaneous drifter tracks to demonstrate the usefulness of drifters for illustrating spatially variable flows compared to projected flow from fixed ADCPs.</w:t>
       </w:r>
     </w:p>
     <w:p>
       <w:r>
-        <w:t>EOF principal axes, variance ellipses, mean flow velocities, and residence times were calculated from ADCP data and spatially binned drifter data (100 m x 100 m) (MacMahan et al., 2010) under different endmember forcing conditions. Where drifters did not travel through a spatial bin, no EOF or residence time could be calculated. EOFs and mean flow velocities from drifters and ADCPs were compared to determine if the short-term observations from the drifters were similar to the long-term ADCP observations, and to demonstrate the usefulness of Lagrangian methods for describing spatial flow patterns compared to fixed Eulerian methods. Mean flow velocities were also used to calculate water residence time over the reef under different forcing conditions. For ADCP data, the mean flow speeds under different forcings were used to calculate residence time for a 100 m bin to correspond to the drifter results.</w:t>
+        <w:t>EOF principal axes, variance ellipses, mean flow velocities, and residence times were calculated from ADCP data and spatially binned drifter data (100 m x 100 m) following the methodology of MacMahan et al. (2010) for different endmember forcing conditions. Where drifters did not travel through a specific spatial bin, no EOF or residence times were calculated. EOFs and mean flow velocities from drifters and ADCPs were compared to determine if the short-term observations from the drifters were similar to the long-term ADCP observations, and to demonstrate the usefulness of Lagrangian methods for describing spatial flow patterns compared to fixed Eulerian methods. Mean flow velocities were also used to calculate water residence time over the reef under different forcing conditions. For ADCP data, the mean flow speeds under different forcings were used to calculate residence time for a 100 m bin to correspond to the drifter results.</w:t>
       </w:r>
     </w:p>
     <w:p/>
@@ -277,7 +357,7 @@
     </w:p>
     <w:p>
       <w:r>
-        <w:t>During the period of overlapping ADCP and intensive drifter deployments, 2014 Year Day (YD) 47-55 (15-23 February 2014), a large range of tide, wind, and wave conditions was sampled (Figure 4). Three distinct periods were observed including a strong onshore wind event, a high southeast groundswell, and weak winds from variable directions where tidal forcing was dominant . Three end-member forcings were defined: 1) Small waves and strong onshore winds ('WIND') during 2014 YD 47-49; 2) Small waves and weak winds ('TIDE') during YD 50-51; and 3) Large waves and weak winds ('WAVE') during YD 52- 55 (Table 1). During WIND, average wind speed was 2.6-5 m/s with maximum gusts of 14.5 m/s from the northeast to southeast on YD 48. These wind conditions are typical of average wind conditions observed during the winter tradewind season. During TIDE, wind speeds were low to moderate (1.5-3 m/s) and wind directions were variable, which is typical during the summer wet season. During WAVE, maximum wave height reached 1.3 m on YD 52, which is near the annual maximum height expected for this location (O. Vetter, unpublished data).</w:t>
+        <w:t>During the period of overlapping ADCP and intensive drifter deployments, 2014 Year Day (YD) 47-55 (15-23 February 2014), a range of tide, wind, and wave conditions was sampled (Figure 3). Three distinct periods were observed: (1) a strong onshore wind event wtih small waves; (2) a large southeast swell wtih weak winds; and (3) weak winds from variable directions and no significant wave forcing where tidal forcing was dominant. Three end-member forcings were defined: 1) Small waves and strong onshore winds ('WIND') during 2014 YD 47-49; 2) Small waves and weak winds ('TIDE') during YD 50-51; and 3) Large waves and weak winds ('WAVE') during YD 52- 55 (Table 1). During WIND, average wind speed was 2.6-4.9 m/s with maximum gusts of 14.5 m/s from the northeast to southeast on YD 48. These wind conditions are typical of average wind conditions observed during the winter tradewind season. During TIDE, wind speeds were low to moderate (1.5-3.4 m/s) and wind directions were variable, which is typical during the summer wet season. During WAVE, maximum wave height reached 1.3 m on YD 52, which is near the annual maximum height expected for this location (Vetter, unpublished data).</w:t>
       </w:r>
     </w:p>
     <w:p/>
@@ -291,17 +371,17 @@
     </w:p>
     <w:p>
       <w:r>
-        <w:t>ADCPs at three locations on the reef flat recorded water flow for one week during 2014 YD 47-55. On the northern reef flat (AS3) the water level dropped below the minimum blanking distance of the ADCP at low tides (Figure 5 d), and flow was assumed to be nearly zero during these times given the relatively low water depth. The short data gap at AS1 on YD 50 was due to the ADCP being disturbed, likely by fishermen looking for octopus.</w:t>
+        <w:t>The three ADCPs on the reef flat recorded data for one week during 2014 YD 47-55. On the northern reef flat (AS3; Figure 1), the water level dropped below the minimum blanking distance of the ADCP at low tides (Figure 4 d), and flow was assumed to be nearly zero during these times given the relatively low water depth relative to the height of the corals, many of which were above the water surface. The short data gap at AS1 on YD 50 was due to the ADCP being anthropogenically disturbed.</w:t>
       </w:r>
     </w:p>
     <w:p>
       <w:r>
-        <w:t>In general, tidal forcing showed slow flow speeds and more variable directions, wind forcing showed slow flow speeds and less variable directions, and wave forcing showed the fastest flow speeds and most consistent flow directions. The highest velocity flow was observed over the southernmost part of the reef (AS1) and was oriented predominantly in a northwesterly direction, indicating the strong influence of even small breaking waves over the reef crest (Figure 5 b, e). Flow direction at AS2 was consistently to the southwest, though direction was more variable under tidal forcing, even exhibiting some cross-reef flow to the northeast (Figure 5 c). Flow speed at AS2 was responsive to high winds and high waves, and highest during high waves (Figure 5 e). At AS3, flow directions and speeds were highly variable under all forcing conditions, and exhibited the lowest flow speeds of the three ADCPs (Figure 5 d-e).</w:t>
+        <w:t>In general, tidal forcing was characterized by slow flow speeds and more variable directions, wind forcing by slow flow speeds and less variable directions, and wave forcing by the fastest flow speeds and most consistent flow directions. The highest velocity flow was observed over the southernmost part of the reef (AS1) and was oriented predominantly in a northwesterly direction, indicating the strong influence of even small breaking waves over the reef crest (Figure 4 b, e). Flow direction at AS2 was consistently to the southwest, though direction was more variable under tidal forcing, even exhibiting some cross-reef flow to the northeast (Figure 4 c). Flow speed at AS2 was responsive to high winds and high waves, and highest during high waves (Figure 4 e). At AS3, flow directions and speeds were highly variable under all forcing conditions, and exhibited the lowest flow speeds of the three ADCPs (Figure 4 d-e).</w:t>
       </w:r>
     </w:p>
     <w:p>
       <w:r>
-        <w:t>Flow speeds at AS1 and AS2 illustrated the modulating effects of tidal stage on wave-forced flow (Figure 5 e). During wave forcing, and to a lesser degree during wind forcing, flow velocity is highest during high tide and decreases significantly as the tide stage falls. This is most evident at AS1, but is also observed at AS2, during YD 53-55. This effect is noticeably absent or significantly reduced during wind forcing on YD 47-49, and tidal forcing on YD 51-52.</w:t>
+        <w:t>Flow speeds at AS1 and AS2 illustrated the modulating effects of tidal stage on wave-forced flow (Figure 4 e). During wave forcing, and to a lesser degree during wind forcing, flow velocity was highest during high tide and decreased significantly as the tide stage falls. This was most evident at AS1, but was also observed at AS2, during YD 53-55. This effect was noticeably absent or significantly reduced during wind forcing on YD 47-49, and tidal forcing on YD 51-52.</w:t>
       </w:r>
     </w:p>
     <w:p/>
@@ -315,7 +395,7 @@
     </w:p>
     <w:p>
       <w:r>
-        <w:t>Thirty drifter deployments were conducted from January to February 2014, with 22 of those deployments coinciding with the ADCP deployment during YD 47-55 (February 15-23; Appendix Table 1). Drifter tracks from all deployments covered nearly the entire reef flat and ava channel (Figure 6), showing three gneral spatial patterns: 1) Faster flow speeds over the southern reef flat, 2) slower, more variable currents over the deeper pools of the southern backreef, northern reef, and ava channel near the stream mouth, and 3) faster current speeds exiting the east end of the ava. Several examples of cross-reef transport were observed, mainly exiting through a small channel in the southern reef crest at high tide under calm wave and wind conditions. Some continued moving out to sea and some were quickly re-entrained in the surf zone and traveled over the reef flat. Other anomalous drifter tracks show where drifters were entrained in the surf zone at the reef crest and quickly exited back out to sea in the far northeast portion of the study area.</w:t>
+        <w:t>Thirty drifter deployments were conducted from January to February 2014, with 22 of those deployments coinciding with the ADCP deployments during YD 47-55 (15-23 February; Appendix Table 1). Drifter tracks from all deployments covered nearly the entire reef flat and ava channel (Figure 5), showing three gneral spatial patterns: 1) Faster flow speeds over the southern reef flat; 2) slower, more variable currents over the deeper pools of the southern back-reef, northern reef, and ava channel near the stream mouth; and 3) faster current speeds exiting the east end of the ava channel. Off-reef transport over the reef crest was observed a few times, mainly exiting through a small channel in the southern reef crest at high tide under calm wave and wind conditions; most of these continued moving out to sea and some were quickly re-entrained in the surf zone and traveled landward over the reef flat. Other anomalous drifter tracks show where drifters were entrained in the surf zone at the reef crest and quickly exited back out to sea in the far northeast portion of the study area.</w:t>
       </w:r>
     </w:p>
     <w:p/>
@@ -329,22 +409,22 @@
     </w:p>
     <w:p>
       <w:r>
-        <w:t>Progressive vectors were calculated from ADCP data and compared to drifter tracks for each end-member forcing condition (Figure 7). While the drifter tracks changed direction from onshore to cross-shore towards the ava channel, the progressive vectors over the southern reef showed little variation in flow direction, going ashore in some cases, indicating the flow velocity was relatively consistent at AS1 and AS2. The progressive vectors over the northern reef were much more erratic, and traveled much shorter distances than the drifter tracks due to the lower flow speeds observed at AS3. In general, the lengths of progressive vectors were similar to the actual tracks of the drifters, indicating similar flow speeds. The exception was over the northern reef, where drifters quickly moved into the ava channel and were influenced by very different currents than what was observed at AS3. While drifters could only be deployed at mid-high tides when the reef flat was deep enough to avoid getting stuck on corals, the ADCPs recorded flow over the complete tidal range. The shorter progressive vectors indicate flow at lower tides when flow speeds are reduced (Figure 5).</w:t>
+        <w:t>Progressive vectors were calculated from ADCP data and compared to drifter tracks for each end-member forcing condition (Figure 6). The progressive vectors from the ADCPs illustrate the temporal flow variability at those fixed points during the 1 h drift duration, but progressive vectors are calculated assuming spatial homogeneity of the flow, causing them to move onshore in some instances. Whereas the drifter tracks changed direction from onshore to cross-shore towards the ava channel, the progressive vectors over the southern reef showed little variation in flow direction, going ashore in some cases, indicating the flow velocity was relatively consistent at AS1 and AS2 and demonstrating the non-spatially uniform nature of the flow on the reef flat. The progressive vectors over the northern reef were much more erratic, and traveled much shorter distances than the drifter tracks due to the lower flow speeds observed at AS3. In general, the lengths of progressive vectors were similar to the actual tracks of the drifters, indicating similar flow speeds, albeit sometime different directions, over portions of the reef flat. The exception was over the northern reef, where drifters quickly moved into the ava channel and were influenced by very different currents than what was observed at AS3. Because drifters could only be deployed at mid-high tides when the reef flat was deep enough to avoid getting stuck on corals, the ADCPs recorded flow over the complete tidal range. The shorter progressive vectors indicate flow at lower tides when flow speeds are reduced (Figure 4).</w:t>
       </w:r>
     </w:p>
     <w:p>
       <w:r>
-        <w:t>Under tidal forcing the drifters traveled in erratic directions and traveled farther than predicted by the progressive vectors from ADCPs, indicating higher flow speeds (Figure 7a-b). Drifter tracks and progressive vectors compared poorly in speed and direction at AS3 on the northern reef, slightly better at AS2 though progressive vectors are still shorter and do not vary direction, and fairly well at AS1 on the southern reef. Under the low wave conditions, drifters were observed to flow seaward over the reef crest near AS2, but only at high tide. Drifters were also observed moving from the northern reef onto the southern reef during light and variable winds.</w:t>
+        <w:t>Under tidal forcing the drifters traveled in erratic directions and traveled farther than predicted by the progressive vectors from ADCPs, indicating higher flow speeds (Figure 6a-b). Drifter tracks and progressive vectors compared poorly in speed and direction at AS3 on the northern reef, slightly better at AS2 though progressive vectors are still shorter and do not vary direction, and fairly well at AS1 on the southern reef. Under the low wave conditions, drifters were observed to flow seaward over the reef crest near AS2, but only at high tide. Drifters were also observed moving from the northern reef onto the southern reef during light and variable winds.</w:t>
       </w:r>
     </w:p>
     <w:p>
       <w:r>
-        <w:t>Under wind forcing, progressive vectors and drifter tracks were shorter than during tide and wave forcing, indicating flow speeds were slower (Figure 7c-d). Though moderate to strong easterly winds are most prevalent throughout the year due to the trade winds, fewer observations were made under wind forcing than tidal or wave forcing so there is less certainty in the observed flow patterns. Also, a drifter deployed at the northeast reef was lost during the WIND period, so no drifter tracks were available from that location. Progressive vectors compared well with drifter tracks in speed and direction for all locations, though the progressive vector at AS3 is still short in comparison to the drifter tracks near the same location. The drifter tracks show a general trend of flow towards the northwest corner of the bay, and suggest flow out of the ava channel (at least at the surface) may be suppressed under strong onshore (easterly) winds.</w:t>
+        <w:t>Under wind forcing, progressive vectors and drifter tracks were shorter than during tide and wave forcing, indicating flow speeds were slower (Figure 6c-d). Though moderate to strong easterly winds are most prevalent throughout the year due to the trade winds, fewer observations were made under wind forcing than tidal or wave forcing so there is less certainty in the observed flow patterns. Also, a drifter deployed at the northeast reef was lost during the WIND period, so no drifter tracks were available from that location. Progressive vectors compared well with drifter tracks in speed and direction for all locations, though the progressive vector at AS3 is still short in comparison to the drifter tracks near the same location. The drifter tracks show a general trend of flow towards the northwest corner of the bay, and suggest flow out of the ava channel (at least at the surface) may be suppressed under strong onshore (easterly) winds.</w:t>
       </w:r>
     </w:p>
     <w:p>
       <w:r>
-        <w:t>Under wave forcing, longer progressive vectors at all locations, including the northern reef, indicate significantly faster flow speeds than during wind and tidal forcing (Figure 7e-f). The progressive vectors on the southern reef mainly indicate onshore flow, even going ashore in some instances. Despite waves breaking on the the northern reef crest, it appears the flow across the southern reef and into the ava channel influences an overall eastward flow over the northern reef and out to sea. The drifter tracks clearly indicate a coherent pattern of clockwise flow over the the southern reef, through the backreef pools and near the stream mouth, and then seaward over the northern reef and out the ava channel. All drifters exited the channel during the 1 h drift, suggesting under high waves the flushing time of the whole bay is under 1 h.</w:t>
+        <w:t>Under wave forcing, longer progressive vectors at all locations, including the northern reef, indicate significantly faster flow speeds than during wind and tidal forcing (Figure 6e-f). The progressive vectors on the southern reef mainly indicate onshore flow, even going ashore in some instances. Despite waves breaking on the northern reef crest, it appears the flow across the southern reef and into the ava channel influences an overall eastward flow over the northern reef and out to sea. The drifter tracks clearly indicate a coherent pattern of clockwise flow over the southern reef, through back-reef pools and near the stream mouth, and then seaward over the northern reef and out the ava channel. All drifters exited the channel during the 1 h period, suggesting under high waves the flushing time of the whole bay is under 1 h.</w:t>
       </w:r>
     </w:p>
     <w:p/>
@@ -358,27 +438,27 @@
     </w:p>
     <w:p>
       <w:r>
-        <w:t>EOFs, variance ellipses, and mean flow velocities were calculated from ADCP and spatially binned drifter data collected during each end member forcing condition (Figure 8). The number of drifter tracks that traveled through each grid cell differed due to the spatial position of the grid cell relative to the flow pattern. Grid cells in the middle parts of the bay and ava channel had more drifter tracks than grid cells in the outer bay and near the shore. More observations suggests more certainty, while some of the outlying grid cells with a small number of observations may have been influenced by an anomalous drifter track or a small range of the end member forcing condition.</w:t>
+        <w:t>Variance ellipses and mean flow velocities were calculated from ADCP and spatially binned drifter data collected during each end member forcing condition (Figure 7). The number of drifter tracks that traveled through each grid cell differed due to the spatial position of the grid cell relative to the flow pattern. Grid cells in the middle parts of the bay and ava channel had more drifter tracks than grid cells in the outer bay and near the shore. More observations suggests more certainty, whereas some of the outlying grid cells with a small number of observations may have been influenced by an anomalous drifter track or a small range of the end member forcing condition.</w:t>
       </w:r>
     </w:p>
     <w:p>
       <w:r>
-        <w:t>The overall pattern of EOFs and mean flow velocities from drifters are similar to the corresponding results from ADCPs. Variance ellipses from both data sources are more ellipsoid on the southern reef at AS1 and AS2, and more circular at AS3, under all forcing conditions. Mean velocities calculated from ADCP data showed similar directions during different forcings but varied in speed, with the highest mean flow speed under high waves (Figure 8 e). Finer resolution drifter data resolved the general clockwise flow from the southern reef, over the northern reef and out to sea. The drifter data also illustrates the decreased flow velocity near shore and in the southern backreef pools. Over the whole bay, mean flow velocity from drifters varied from 1-37 cm/s, 1-36 cm/s, and 5-64 cm/s under tidal, wind, and wave forcing, respectively. For tide forcing, mean velocity calculated from ADCP data was 14.6 cm/s, 5.3 cm/s, and 0.9 cm/s for AS1, AS2, and AS3, respectively. For wind forcing, mean velocity calculated from ADCP data was 11.6 cm/s, 3.9 cm/s, and 1.5 cm/s for AS1, AS2, and AS3, respectively. For wave forcing, mean velocity calculated from ADCP data was 18.1 cm/s, 10.9 cm/s, and 1.21 cm/s for AS1, AS2, and AS3, respectively (Table 2).</w:t>
+        <w:t>The overall pattern of variance ellipses and mean flow velocities from drifters are similar to the corresponding results from ADCPs. Variance ellipses from both data sources are more ellipsoid on the southern reef at AS1 and AS2, and more circular at AS3, under all forcing conditions. Mean velocities calculated from ADCP data showed similar directions during different forcings but varied in speed, with the highest mean flow speed under high waves (Figure 7 e). Finer-resolution drifter data resolved the general clockwise flow from the southern reef, over the northern reef, and out to sea. The drifter data also illustrate the decreased flow velocities close to shore and in the southern back-reef pools. Over the whole bay, mean flow velocities from drifters varied from 1-37 cm/s, 1-36 cm/s, and 5-64 cm/s under tidal, wind, and wave forcing, respectively. For tide forcing, mean velocities calculated from ADCP data were 14.6 cm/s, 5.3 cm/s, and 0.9 cm/s for AS1, AS2, and AS3, respectively. For wind forcing, mean velocities calculated from ADCP data were 11.6 cm/s, 3.9 cm/s, and 1.5 cm/s for AS1, AS2, and AS3, respectively. For wave forcing, mean velocities calculated from ADCP data were 18.1 cm/s, 10.9 cm/s, and 1.21 cm/s for AS1, AS2, and AS3, respectively (Table 1).</w:t>
       </w:r>
     </w:p>
     <w:p>
       <w:r>
-        <w:t>Compared to wind and wave forcing, the most circular EOFs from both ADCP and drifter data were observed under tidal forcing, indicating flow directions were most variable under light, variable winds and low waves. EOFs from drifters were more ellipsoid and mean velocities were higher near the reef crest and on the southern reef, compared to the northern reef and southern backreef pools. Though flow directions were more variable, mean velocities indicated flow speeds were higher under tidal forcing than wind forcing, but still lower than wave forcing. While EOFs and mean velocities from ADCPs showed exclusively shoreward flow, EOFs and mean velocities from drifters showed clockwise flow across the southern reef and seaward out the ava channel.</w:t>
+        <w:t>Compared to wind and wave forcing, the most circular variance ellipses from both ADCP and drifter data were observed under tidal forcing, indicating flow directions were most variable under light, variable winds and low waves. The drifter's variance ellipses were more ellipsoid and mean velocities were higher near the reef crest and on the southern reef, compared to the northern reef and southern back-reef pools. Though flow directions were more variable, mean velocities indicated flow speeds were higher under tidal forcing than wind forcing, but still lower than wave forcing. Whereas the variance ellipses and mean velocities from ADCPs showed exclusively shoreward flow, the variance ellipses and mean velocities from drifters showed clockwise flow across the southern reef and seaward out the ava channel.</w:t>
       </w:r>
     </w:p>
     <w:p>
       <w:r>
-        <w:t>The lowest mean flow velocities from both ADCPs and drifters were observed under wind forcing, but the EOFs were more ellipsoid than under tide forcing, indicating flow directions were more consistent during strong onshore winds. While EOFs and mean velocities from ADCPs showed exclusively onshore flow under all forcing conditions, the higher resolution drifter data also showed the same pattern under wind forcing, with a notable lack of seaward flow out of the ava channel. This suggests that strong onshore winds, in the absence of high waves, drives all surface flows into the northwest corner of the bay. However, data density was lowest during wind forcing and perhaps drifter deployments longer than 1 h would have observed seaward flow. Similar to tide and wave forcing, the overall flow pattern from the drifters was more ellipsoid EOFs and higher velocities over the southern reef, and more circular EOFs and slower velocities in the backreef pools, ava channel, and northern reef.</w:t>
+        <w:t>The lowest mean flow velocities from both ADCPs and drifters were observed under wind forcing, but the variance ellipses were more ellipsoid than under tide forcing, indicating flow directions were more consistent during strong onshore winds. Similar to tide and wave forcing, the overall flow pattern from the drifters was more variable ellipses and higher velocities over the southern reef, and more circular EOFs and slower velocities in the back-reef pools, ava channel, and northern reef.</w:t>
       </w:r>
     </w:p>
     <w:p>
       <w:r>
-        <w:t>The highest mean flow speeds and most ellipsoid EOFs were observed under wave forcing, indicating high waves are a strong control on flow velocities in the bay. While flow speeds at AS1 were consistently influenced by even small breaking waves, as wave height increased, breaking waves were observed further north along the reef crest, particularly near the ava channel, increasing flow speeds over the reef flat near AS2. The increased flow near AS2 increased flow speeds near the ava channel and the southern backreef pools.  While the EOF at AS3 was still circular, indicating variable flow directions, the magnitude of the major and minor flow axes were larger than tide and wind forcings, indicating flow speeds were higher during wave forcing. The drifters showed a clear pattern of faster, more unidirectional flows near the reef crest on the southern reef, transitioning to slower, more variable flow over the backreef pools, and finally turning eastward over the northern reef and seaward out of the ava channel. Mean velocities increased moving seaward through the ava channel, similar to the results under tidal forcing, but due to the low data density outside the reef crest it is unclear whether the flow continues eastward to Pago Pago Harbor or swirls around and is re-entrained in the surf zone on the southern reef.</w:t>
+        <w:t>The highest mean flow speeds and most ellipsoid variance ellipses were observed under wave forcing, indicating high waves are a strong control on flow velocities in the bay. While flow speeds at AS1 were consistently influenced by even small breaking waves, as wave height increased, breaking waves were observed further north along the reef crest, particularly near the ava channel, increasing flow speeds over the reef flat near AS2. The increased flow near AS2 increased flow speeds near the ava channel and the southern back-reef pools. While the variance ellipses at AS3 was still circular, indicating variable flow directions, the magnitude of the major and minor flow axes were larger than tide and wind forcings, indicating flow speeds were higher during wave forcing. The drifters showed a clear pattern of faster, more unidirectional flows near the reef crest on the southern reef, transitioning to slower, more variable flow over the back-reef pools, and finally turning eastward over the northern reef and seaward out of the ava channel. Mean velocities increased moving seaward through the ava channel, similar to the results under tidal forcing, but due to the low data density outside the reef crest it is unclear whether the flow continues eastward to Pago Pago Harbor or swirls around and is re-entrained in the surf zone on the southern reef.</w:t>
       </w:r>
     </w:p>
     <w:p/>
@@ -392,12 +472,12 @@
     </w:p>
     <w:p>
       <w:r>
-        <w:t>Water residence time over the reef flat was computed from the mean drifter velocities under different forcing conditions (Figure 9). Residence times varied from 2.78-0.08 hr, 2.78-0.08 hr, and 0.56-0.04 h under tidal, wind, and wave forcing, respectively. The shortest residence times were measured near the southern reef crest, and under high wave conditions in general. The longest residence times were observed over the inner reef flat close to shore and in the northwest corner of the embayment, under tidal and wind forcing.</w:t>
+        <w:t>Water residence time over the reef flat was computed from the mean drifter velocities under different forcing conditions (Figure 8). Residence times varied from 2.78-0.08 hr, 2.78-0.08 hr, and 0.56-0.04 h under tidal, wind, and wave forcing, respectively. The shortest residence times were measured near the southern reef crest, and under high wave conditions in general. The longest residence times were observed over the inner reef flat close to shore and in the northwest corner of the embayment, under tidal and wind forcing.</w:t>
       </w:r>
     </w:p>
     <w:p>
       <w:r>
-        <w:t>To compare the Eulerian and Lagrangian methods, mean flow speed and residence time computed from the ADCP and the corresponding spatially-binned drifter data were compared under different forcing conditions (Table 2). Water residence times computed from mean flow velocities at AS1 were 0.19 h, 0.24 h, and 0.15 h, for tide, wind and wave forcing, respectively. Residence times at AS2 were 0.52 h, 0.72 h, and 0.26 h, for tide, wind and wave forcing, respectively. Residence times at AS3 were 2.95 h, 1.87 h, and 2.26 h, for tide, wind and wave forcing, respectively. Mean velocities from the ADCPs were lower than mean velocities from drifters in all cases except for on the southern reef under wind forcing. The RMSE and percent error (RMSE/mean) were computed for all locations during each forcing condition, and for each location under all forcing conditions. The highest percent error for a single location was at AS3 on the northern reef, likely due to the strong heterogeneity in the flow as the drifters moved into the ava channel. The lowest percent error was at AS1 on the southern reef, where the flow is most homogeneous. The percent error for all locations together was lowest for speed during tide forcing, and lowest for residence time during wind forcing.</w:t>
+        <w:t>To compare the Eulerian and Lagrangian methods, mean flow speed and residence time computed from the ADCP and the corresponding spatially-binned drifter data were compared under different forcing conditions (Table 1). Water residence times computed from mean flow velocities at AS1 were 0.34 h, 0.23 h, and 0.16 h, for tide, wind and wave forcing, respectively. Residence times at AS2 were 0.60 h, 0.52 h, and 0.28 h, for tide, wind and wave forcing, respectively. Residence times at AS3 were 1.45 h and 2.72 h, for wind and wave forcing, respectively. No data was recorded by the ADCP at AS3 simultaneously with drifters during tide forcing, due to the low water level during drifter deployments. Mean velocities from the ADCPs were lower than mean velocities from drifters in all cases except for on the southern reef under wind forcing. The RMSE and percent error (RMSE/mean) were computed for all locations during each forcing condition, and for each location under all forcing conditions. The highest percent error for a single location was at AS3 on the northern reef, likely due to the strong heterogeneity in the flow as the drifters moved into the ava channel. The lowest percent error was at AS1 on the southern reef, where the flow is most homogeneous. The percent error for all locations together was lowest for speed during tide forcing, and lowest for residence time during wind forcing.</w:t>
       </w:r>
     </w:p>
     <w:p/>
@@ -416,12 +496,22 @@
     </w:p>
     <w:p>
       <w:r>
-        <w:t>Both the Eulerian and Lagrangian methods characterized the main difference between the faster, less variable flow over the southern reef and the slower, more variable flow over the northern reef under all forcing conditions. However, where the Eulerian method characterized flows adequately over the southern reef flat where bathymetry and wave forcing were fairly simple, the spatially distributed Lagrangian method more accurately characterized spatially complex flows resulting from complex bathymetry. Mean flow directions at the ADCPs were exclusively onshore, but the higher resolution drifter measurements resolved the general flow pattern of clockwise flow over the southern reef and out to sea over the northern reef and through the ava channel. The spatially distributed drifter measurements also illustrated several unique features in the flow pattern, particularly near areas of complex bathymetry like the ava channel. From the orientation of the reef flat and channel, it would seem that flow over the southern reef near the ava channel would flow directly from the reef crest northward into the main channel. Hoowever the flow near AS2 is deflected away from the ava channel, shoreward to the west where it flows into the backreef pools and then enters the ava channel. This deflection is likely caused by wave energy refracting and surging into the ava channel, pushing southward from the main channel onto the southern reef.</w:t>
+        <w:t>Both the Eulerian and Lagrangian methods characterized the main difference between the faster, less variable flow over the southern reef and the slower, more variable flow over the northern reef under all forcing conditions. However, where the Eulerian method characterized flows adequately over the southern reef flat where bathymetry and wave forcing were fairly simple, the spatially distributed Lagrangian method more accurately characterized spatially complex flows resulting from complex bathymetry.</w:t>
       </w:r>
     </w:p>
     <w:p>
       <w:r>
-        <w:t>Observations on the reef flat in Molokai, Hawaii, showed current speeds were faster where the reef is deeper and narrower (Curt D Storlazzi et al., 2006) but the EOFs and progressive vectors in Figures 7 and 8 suggest the opposite: current speeds are rapid over the shallow reef crest, slowing significantly and becoming more variable when reaching deeper pools and the ava channel. However, flow through the ava channel was not spatially constant. Under both wave and tide forcing, the flow speed through the ava channel steadily increased moving seaward, reaching a maximum at the reef crest. The same pattern was not evident under wind forcing, possibly due to wind driven flow being forced into the bay at the surface, but the data density is too low to be certain. Hench (2008) vertically binned ADCP data in a similar reef in Moorea, and showed that under low wave forcing surface currents were lower in the reef pass and could reverse near the bottom. The increase in flow speed through the ava channel at the study site is either caused by the increasing volume of water contributed by the reef flats on either side or a narrowing of the channel cross-section. Either way, the increase is notable for it's implications for placing a Eulerian ADCP at a fixed point in the channel, and using data from that one point to define flow for all of Faga'alu Bay.</w:t>
+        <w:t>Mean flow directions at the ADCPs were exclusively onshore, but the higher resolution drifter measurements resolved the pattern of clockwise flow over the southern reef and out to sea over the northern reef and through the ava channel. The variance ellipses and mean velocities from ADCPs showed exclusively onshore flow under all forcing conditions, whereas the higher resolution drifter data only showed the same pattern under wind forcing. This suggests that strong onshore winds, in the absence of high waves, drives all surface flows into the northwest corner of the bay, with a notable lack of seaward flow out of the ava channel. However, data density was lowest during wind forcing and perhaps drifter deployments longer than 1 h would have observed seaward flow.</w:t>
+      </w:r>
+    </w:p>
+    <w:p>
+      <w:r>
+        <w:t>The spatially distributed drifter measurements also illustrated several unique features in the flow pattern, particularly near areas of complex bathymetry like the ava channel. From the orientation of the reef flat and channel, it would seem that flow over the southern reef near the ava channel would flow directly from the reef crest northward into the main channel. Hoowever the flow near AS2 is deflected away from the ava channel, shoreward to the west where it flows into the back-reef pools and then enters the ava channel. This deflection is likely caused by wave energy refracting and surging into the ava channel, pushing southward from the main channel onto the southern reef.</w:t>
+      </w:r>
+    </w:p>
+    <w:p>
+      <w:r>
+        <w:t>Observations on the linear reef flat in Molokai, Hawaii (Presto et al., 2006), showed current speeds were faster where the reef is deeper and narrower but the variance ellipses and progressive vectors presented here (Figures 6-7) suggest the opposite for this reef-lined embayment: current speeds were rapid over the shallow reef crest, slowing significantly and becoming more variable when reaching deeper back-reef pools and the ava channel. However, flow through the ava channel was not spatially constant. Under both wave and tide forcing, the flow speed through the ava channel steadily increased moving seaward, reaching a maximum at the reef crest. The same pattern was not evident under wind forcing, possibly due to wind driven flow being forced into the bay at the surface, but the data density is too low to be certain. Hench (2008) vertically binned ADCP data in a similarly configured reef in Moorea, and showed that under low wave forcing surface currents were lower in the reef pass and could reverse near the bottom. The increase in flow speed through the ava channel at the study site is either caused by the increasing volume of water contributed by the reef flats on either side or a narrowing of the channel cross-section. Either way, the increase is notable for it's implications for placing a Eulerian ADCP at a fixed point in the channel, and using data from that one point to define flow for all of Faga'alu Bay.</w:t>
       </w:r>
     </w:p>
     <w:p>
@@ -431,10 +521,9 @@
     </w:p>
     <w:p>
       <w:r>
-        <w:t>The overrall pattern of mean flow speeds and flow directions showed a predominantly clockwise circulation through the bay under all forcing conditions, with higher flow speeds throughout the bay during wave forcing, compared to tidal and wind forcing. The shortest residence times were measured on the outer reef flat closest to where waves were breaking on the reef crest and were longest over the inner reef flat close to shore and deep in the northwest corner of the embayment. Given the proximity of the northern reef to the stream mouth and the occurrence of floods under typically low wave conditions in the wet season, or moderate easterly winds during the dry season, this suggests the northern reef and areas of the southern reef bordering the ava channel are under greatest threat of land-based sources of pollution. The spatial flow pattern and longer residence times result in greater exposure (=intensity x duration) of the corals in these areas to sediment stress, and likely causes the reduced coral health in these locations.</w:t>
+        <w:t>The overrall pattern of mean flow speeds and flow directions showed a predominantly clockwise circulation through the bay under all forcing conditions, with higher flow speeds throughout the bay during wave forcing, compared to tidal and wind forcing. The shortest residence times were measured on the outer reef flat closest to where waves were breaking on the reef crest and were longest over the inner reef flat close to shore and deep in the northwest corner of the embayment. Given the proximity of the northern reef to the stream mouth and the occurrence of floods under typically low wave conditions in the wet season, or moderate easterly winds during the dry season, this suggests the northern reef and areas of the southern reef bordering the ava channel are under greatest threat of land-based sources of pollution. The spatial flow pattern and longer residence times result in greater exposure (= intensity x duration) of the corals in these areas to stress from terrestrial pollution, and likely causes the reduced coral health in these locations.</w:t>
       </w:r>
     </w:p>
-    <w:p/>
     <w:p>
       <w:pPr>
         <w:pStyle w:val="HeadingCR1"/>
@@ -445,7 +534,7 @@
     </w:p>
     <w:p>
       <w:r>
-        <w:t>This work was carried out in collaboration between San Diego State University and the US Geological Survey's Coral Reef Project. Funding was provided by a grant by the NOAA Coral Reef Conservation Program. A significant contribution of equipment and expertise was provided by the USGS Pacific Coastal and Marine Science Center. We would like to thank Dr. Michael Favazza for providing logistical support in the field.</w:t>
+        <w:t>This work was carried out in collaboration between San Diego State University and the US Geological Survey's Pacific Coral Reef Project. Funding was provided by a grant by the NOAA Coral Reef Conservation Program and the US Geological Survey's Coastal and Marine Geology Porgram. We would like to thank Dr. Michael Favazza for providing logistical support in the field. We would also like to thank YYY (USGS) and the reviewers at Coral Reefs who contributed numerous excellent suggestions and a timely review of our work. Use of trademark names does not imply USGS endorsement of products.</w:t>
       </w:r>
     </w:p>
     <w:p>
@@ -470,13 +559,12 @@
     </w:p>
     <w:p>
       <w:pPr>
-        <w:pStyle w:val="HeadingCR1"/>
+        <w:pStyle w:val="HeadingCR2"/>
       </w:pPr>
       <w:r>
-        <w:t>APPENDIX</w:t>
+        <w:t>Tables</w:t>
       </w:r>
     </w:p>
-    <w:p/>
     <w:p>
       <w:pPr>
         <w:pStyle w:val="HeadingCR2"/>
@@ -487,67 +575,63 @@
     </w:p>
     <w:p>
       <w:r>
-        <w:t>Figure 1. Data collection locations in Faga'alu Bay. Wind speed and direction were recorded at the weather station (Weather Station), acoustic current profilers were deployed at three locations (ADCP) for one week to measure current speed and direction, and GPS-logging drifters were deployed thirty times (January to March, 2014) from five launch zones (Drifter Launch).</w:t>
+        <w:t>Figure 1. Maps of the study area and locations of instrumentation in Faga'alu Bay. Wind speed and direction were recorded at the weather station (Weather Station), acoustic current profilers were deployed at three locations (ADCP) for one week to measure current speed and direction, and GPS-logging drifters were deployed thirty times (January to March, 2014) from five launch zones (Drifter Launch).</w:t>
       </w:r>
     </w:p>
     <w:p>
       <w:r>
-        <w:t>Figure 2.  Faga'alu Bay under storm and non-storm conditions. a) Image of the embayment on a typical, rain-free day. The darker areas of the bay are live coral, and the light areas are deeper pools with carbonate sand bottom. b) Image of a flood plume (2/21/14) in the northern portion of the bay following a heavy precipitation event: 51 mm in 2 h. Plumes usually persist for several hours, and rarely are seen after 24h due to the flushing of water through the ava channel and out to sea.</w:t>
+        <w:t>Figure 2.  Images of the oceanographic instrumentation used in the study: a) Shallow-water drifters on land with ruler for scale. b) Shallow-water drifter deployed in the field over the southern reef flat. c) The acoustic current profiler at location AS1. d) The acoustic current profiler deployed at location AS2</w:t>
       </w:r>
     </w:p>
     <w:p>
       <w:r>
-        <w:t>Figure 3.  Five GPS-logging drifters and three acoustic current profilers were deployed on the reef flat in Faga'alu. TOP: Images of the shallow-water drifters a) on land, and b) deployed in the field. BOTTOM: Images of the acoustic current profilers deployed on the southern reef flat (AS1).</w:t>
+        <w:t xml:space="preserve">Figure 3.  Time series of physical forcing data was used to define end-member periods for analysis. a) Tidal stage. b) Wind speed. c) Wind speed and direction. d) Wave height. e) Wave period. f) Wave height and direction. Vectors denote direction "to". Wind data are from NDBC station NSTP6; wave model data are from NOAA WW3. </w:t>
       </w:r>
     </w:p>
     <w:p>
       <w:r>
-        <w:t>Figure 4. Time series of physical forcing data was used to define end-member forcing conditions for analysis. Forcing data included: a) tide stage, b) wind speed, c) wind direction from NDBC station NSTP6, d) wave height, e) wave period, and f) wave direction from NOAA WW3. Day 47=16 Feb 2014, Day 54=23 Feb 2014.</w:t>
+        <w:t>Figure 4.  Time series of acoustic current profilers data on the reef flats a) Tide level at location AS1. b) Current speed and direction at AS1. c) Current speed and direction at AS2. d) Current speed and direction at AS3. d) Current speeds at all three locations. Vectors denote direction "to". AS3, water depths at low tide were too shallow to measure currents. Note the variations in current speeds both in space and time due to the different forcing conditions shown in Figure 3.</w:t>
       </w:r>
     </w:p>
     <w:p>
       <w:r>
-        <w:t>Figure 5. Acoustic current profilers (ADCP) at three locations on the reef flat recorded water flow for one week. Time series of tide (a) and water flow measured by the acoustic current profilers at the southernmost point, AS1 (b), the central part of the reef, AS2 (c), and northern reef, AS3 (d). At AS3 (d), water depths at low tide were too shallow to measure flow data. Note the variations in current speeds both in space and time due to the different forcing conditions (e).</w:t>
+        <w:t>Figure 5. Map of all drifter tracks during the experiment, colored by speed (m/s).</w:t>
       </w:r>
     </w:p>
     <w:p>
       <w:r>
-        <w:t>Figure 6. Map of all drifter tracks, colored by speed (m/s), recorded during the experiment.</w:t>
+        <w:t xml:space="preserve">Figure 6.  Progressive vectors calculated from acoustic current profiler (ADCP) data, compared to drifter tracks under end-member forcing conditions: a) ADCP data under tidal forcing. b) Drifter data under tidal forcing. c) ADCP data during strong winds. d) Drifter data during strong winds. d) ADCP data during large waves. f) Drifter data during large waves.  </w:t>
       </w:r>
     </w:p>
     <w:p>
       <w:r>
-        <w:t xml:space="preserve">Figure 7.  Progressive vectors calculated from acoustic current profiler (ADCP) data, compared to drifter tracks under end-member forcing conditions: a-b)  Tide, c-d) Wind, and d-f) Wave . </w:t>
+        <w:t>Figure 7.  Variance ellipses and mean current vectors for the ADCP data and spatially binned drifter data under different end member forcing conditions. a) ADCP data under tidal forcing. b) Drifter data under tidal forcing. c) ADCP data during strong winds. d) Drifter data during strong winds. d) ADCP data during large waves. f) Drifter data during large waves. Drifter data are colored by number of observations to illustrate the varying data density.</w:t>
       </w:r>
     </w:p>
     <w:p>
       <w:r>
-        <w:t>Figure 8. Empirical Orthogonal Functions (EOF)  calculated from ADCP data, compared to EOFs calculated from spatially binned (100m x 100m grid cell) drifter data under different end member forcing conditions: tide, wind, wave. Drifter EOFs are colored by number of observations to illustrate varying data density.</w:t>
+        <w:t xml:space="preserve">Figure 8.  Residence time calculated from mean velocity of drifters under endmember conditions. a) Tidal forcing. b) Strong winds. c) Large waves. </w:t>
       </w:r>
     </w:p>
     <w:p>
       <w:r>
-        <w:t>Figure 9. Residence time calculated from mean velocity of drifters under endmember conditions</w:t>
+        <w:br w:type="page"/>
       </w:r>
     </w:p>
     <w:p>
       <w:pPr>
-        <w:pStyle w:val="HeadingCR2"/>
+        <w:pStyle w:val="HeadingCR1"/>
       </w:pPr>
       <w:r>
-        <w:t>Table Titles</w:t>
+        <w:t>APPENDIX</w:t>
       </w:r>
     </w:p>
     <w:p>
       <w:r>
-        <w:t>Table 1. End member periods</w:t>
+        <w:t>Appendix 1. Drifter deployment dates and conditions. Red numbered deployments coincide with ADCP deployments.</w:t>
       </w:r>
     </w:p>
-    <w:p>
-      <w:r>
-        <w:t>Table 1. Drifter deployment dates and conditions. Red numbered Deployments coincide with ADCP deployment</w:t>
-      </w:r>
-    </w:p>
+    <w:p/>
     <w:sectPr>
       <w:pgSz w:w="12240" w:h="15840"/>
       <w:pgMar w:top="1440" w:right="1800" w:bottom="1440" w:left="1800" w:header="720" w:footer="720" w:gutter="0"/>
@@ -12618,6 +12702,7 @@
     <w:rPr>
       <w:rFonts w:ascii="Times" w:hAnsi="Times"/>
       <w:b/>
+      <w:i/>
       <w:color w:val="000000"/>
       <w:sz w:val="24"/>
     </w:rPr>

</xml_diff>

<commit_message>
Revised discussion to add Stokes drift stuff
done?
</commit_message>
<xml_diff>
--- a/Manuscript/DRAFT-Fagaalu_water_circulation.docx
+++ b/Manuscript/DRAFT-Fagaalu_water_circulation.docx
@@ -111,7 +111,7 @@
     </w:p>
     <w:p>
       <w:r>
-        <w:t>Hydrodynamic processes on coral reefs are important for nutrient cycling, larval dispersal, temperature variability, and understanding the impacts of terrestrial sediment, nutrients, and contaminants from adjacent disturbed watersheds on coral reef ecosystems. In order to understand the spatial and temporal variability in flow velocities and the resulting residence time of water in the fringing coral reef flat-lined embayment of Faga'alu, on the island of Tutuila in American Samoa, data from acoustic current profilers and ocean surface current drifter deployments were combined with meteorologic data and numerical wave model results. These data and model results, collected over nine days, made it possible to evaluate the relative contribution of tidal, wind, and wave forcing on the flow patterns and resulting residence times of water masses over the reef. Mean residence times varied from 2.78-0.08 hr, 2.78-0.08 hr, and 0.55-0.04 h under tidal, wind, and wave forcing, respectively; the lowest residence times were on the outer reef flat closest to where waves were breaking on the reef crest and were longest over the inner reef flat close to shore and deep in the embayment near the streammouth. These results demonstrate the applicability of a hybrid Lagrangian-Eulerian measurement scheme to understand spatially distribued and temporally extensive flow patterns and thus residence time in geomorphically-complex embayments that characterize many reef-lined coasts.</w:t>
+        <w:t>Hydrodynamic processes on coral reefs are important for nutrient cycling, larval dispersal, temperature variability, and understanding the impacts of terrestrial sediment, nutrients, and contaminants from adjacent disturbed watersheds on coral reef ecosystems. In order to understand the spatial and temporal variability in flow velocities and the resulting residence time of water in the fringing coral reef flat-lined embayment of Faga'alu, on the island of Tutuila in American Samoa, data from acoustic current profilers and surface cruciform drifter deployments were combined with meteorologic data and numerical wave model results. These data and model results, collected over nine days, made it possible to evaluate the relative contribution of tidal, wind, and wave forcing on the flow patterns and resulting residence times of water masses over the reef. Mean residence times varied from 2.78-0.08 hr, 2.78-0.08 hr, and 0.55-0.04 h under tidal, wind, and wave forcing, respectively; the lowest residence times were on the outer reef flat closest to where waves were breaking on the reef crest and were longest over the inner reef flat close to shore and deep in the embayment near the streammouth. These results demonstrate the applicability of a hybrid Lagrangian-Eulerian measurement scheme to understand spatially distribued and temporally extensive flow patterns and thus residence time in geomorphically-complex embayments that characterize many reef-lined coasts.</w:t>
       </w:r>
     </w:p>
     <w:p/>
@@ -142,7 +142,7 @@
     </w:p>
     <w:p>
       <w:r>
-        <w:t>Hydrodynamic conditions, including the residence time of waters over the reef flat, are a primary control on sediment dynamics in fringing reef embayments (Draut et al., 2009; Storlazzi et al., 2009) and are important for other biologically important processes like nutrient cycling, larval dispersal, and temperature regimes (Falter et al., 2004; Wyatt et al., 2012). By influencing orbital velocities, bed shear stress, and suspended sediment transport, current circulation is a strong control on the spatial distribution of deposition, resuspension, and dispersal of terrigenous sediment discharged to reefs (Hoitink and Hoekstra, 2003; Storlazzi et al., 2004; Presto et al., 2006; Hoeke et al., 2013). Spatially distributed flow patterns under variable forcing conditions are logistically difficult to quantify, so conservation planning and remediation studies are currently done with coarse estimations of pollutant discharge and distance-based plume models (Klein et al., 2012). An improved understanding of the spatial and temporal variability in flow speeds, flow directions, and residence times of water over corals is needed for understanding sedimentation patterns and impacts to coral health.</w:t>
+        <w:t>Circulation and residence time of reef waters are significant controls on the chemistry and biology of coral reefs (Lowe and Falter, 2015). Hydrodynamic conditions, including the residence time of waters over the reef flat, are a primary control on sediment dynamics in fringing reef embayments (Draut et al., 2009; Storlazzi et al., 2009) and are important for other biologically important processes like nutrient cycling, larval dispersal, and temperature regimes (Falter et al., 2004; Wyatt et al., 2012). By influencing orbital velocities, bed shear stress, and suspended sediment transport, current circulation is a strong control on the spatial distribution of deposition, resuspension, and dispersal of terrigenous sediment discharged to reefs (Hoitink and Hoekstra, 2003; Storlazzi et al., 2004; Presto et al., 2006; Hoeke et al., 2013). Spatially distributed flow patterns under variable forcing conditions are logistically difficult to quantify, so conservation planning and remediation studies are currently done with coarse estimations of pollutant discharge and distance-based plume models (Klein et al., 2012). An improved understanding of the spatial and temporal variability in flow speeds, flow directions, and residence times of water over corals is needed for understanding sedimentation patterns and impacts to coral health.</w:t>
       </w:r>
     </w:p>
     <w:p>
@@ -162,7 +162,7 @@
     </w:p>
     <w:p>
       <w:r>
-        <w:t>In August 2012, Faga'alu Bay on the island of Tutuila in American Samoa, was chosen by the US Coral Reef Task Force (USCRTF) as a priority watershed site for the Watershed Partnership Initiative (WPI). The WPI is an active effort of the USCRTF to reduce land-based sources of pollution (LBSP) by facilitating and enhancing coordination, partnerships, and contributions of US Federal agency resources and expertise to implement geographically specific integrated activities to reduce pollutant loads to coral reef ecosystems. Sediment mitigation efforts are underway to reduce sediment loading to Faga'alu Bay from the anthropogenically-disturbed areas, and other studies monitoring sediment loading from Faga'alu Stream (Messina et al., in review) and sediment accumulation on the reef (Messina et al., in review) are underway.</w:t>
+        <w:t>In August 2012, Faga'alu Bay on the island of Tutuila in American Samoa, was chosen by the US Coral Reef Task Force (USCRTF) as a priority watershed site for the Watershed Partnership Initiative (WPI). The WPI is an active effort of the USCRTF to reduce land-based sources of pollution by facilitating and enhancing coordination, partnerships, and contributions of US Federal agency resources and expertise to implement geographically specific integrated activities to reduce pollutant loads to coral reef ecosystems. Sediment mitigation efforts are underway to reduce sediment loading to Faga'alu Bay from the anthropogenically-disturbed areas, and other studies monitoring sediment loading from Faga'alu Stream and sediment accumulation on the reef are underway (Holst-Rice et al., 2015).</w:t>
       </w:r>
     </w:p>
     <w:p>
@@ -235,12 +235,7 @@
         <w:t>p</w:t>
       </w:r>
       <w:r>
-        <w:t>) are generally about 9 s or less, rarely exceed 13 s, but occasionally reach 25 s during austral winter storms (Thompson and Demirbilek, 2002). During 2013, Vetter (unpublished data) recorded peak significant wave heights on the fore reef in Faga'alu up to 1.7 m, but wave heights greater than 1.0 m were rare.</w:t>
-      </w:r>
-    </w:p>
-    <w:p>
-      <w:r>
-        <w:t>Faga'alu Stream drains 1.86 km2 of the total watershed adjacent to Faga'alu Bay and discharges large amounts of suspended sediment during storm events, mainly due to naturally high sediment yield from the steep mountains and human disturbance in the village and an open aggregate quarry (Messina et al., in review). Following large or intense storm events, a thin surface plume of freshwater, with suspended sediment concentration (SSC) often exceeding 500 mg/L, is discharged from Faga'alu Stream into the northwest corner of Faga'alu Bay. Field observations show this plume is advected seaward, mainly over the northern reef and ava channel where it significantly attenuates photosynthetically active radiation and deposits fine sediment (Messina et al., in review).</w:t>
+        <w:t>) are generally about 9 s or less, rarely exceed 13 s, but occasionally reach 25 s during austral winter storms (Thompson and Demirbilek, 2002). During 2013, Vetter (unpublished data) recorded peak significant wave heights on the fore reef in Faga'alu up to 1.7 m, but wave heights greater than 1.0 m were rare. Tropical cyclones can cause high, destructive waves and storm surge (Militello et al., 2003). Cycones in the South Pacific typically occur from November-April, and have impacted American Samoa every 1-13 years recently (1981-present) (Thompson et al., 2002; Craig, 2009). The only available data on current circulation around Tutuila was found in government and consultant reports, and no data on circulation over the reef flat has been collected (CH2M HILL, 1984; Jacob et al., 2012; Wiles et al., 2012).</w:t>
       </w:r>
     </w:p>
     <w:p/>
@@ -268,7 +263,7 @@
     </w:p>
     <w:p>
       <w:r>
-        <w:t>Due to Faga'alu Bay's relatively small area (0.25 km2), high spatial density drifter data could be collected with a small number of drifters (n = 5) with rapid turn-around. Five drifters were designed and constructed with materials available on-island (PVC tubing and plastic sheeting), with a small waterproof housing for a HOLUX M1000 GPS recorder, and a float collar to maintain upright orientation (Figure 2a and b). The fins of the drifters were approximately 30 cm wide and 18 cm in height, constructed of 1.3 cm diameter PVC with holes drilled to flood the piping and compensate for the buoyancy of the pipe. The GPS logger was installed in a PVC housing at the top. The drifters were transported to the launch zones and retrieved using a stand-up paddle board.</w:t>
+        <w:t>Due to Faga'alu Bay's relatively small area (0.25 km2), high spatial density drifter data could be collected with a small number of drifters (n = 5) with rapid turn-around. Five cruciform drifters were constructed with materials available on-island (PVC tubing and plastic sheeting), adapted from the design of Austin and Atkinson (2004), with a small waterproof housing for a HOLUX M1000 GPS recorder, and a float collar to maintain upright orientation (Figure 2a and b). The fins of the drifters were approximately 30 cm wide and 18 cm in height, constructed of 1.3 cm diameter PVC with holes drilled to flood the piping and compensate for the buoyancy of the pipe. The GPS logger was installed in a PVC housing at the top. The drifters were transported to the launch zones and retrieved using a stand-up paddle board.</w:t>
       </w:r>
     </w:p>
     <w:p>
@@ -376,7 +371,7 @@
     </w:p>
     <w:p>
       <w:r>
-        <w:t>In general, tidal forcing was characterized by slow flow speeds and more variable directions, wind forcing by slow flow speeds and less variable directions, and wave forcing by the fastest flow speeds and most consistent flow directions. The highest velocity flow was observed over the southernmost part of the reef (AS1) and was oriented predominantly in a northwesterly direction, indicating the strong influence of even small breaking waves over the reef crest (Figure 4 b, e). Flow direction at AS2 was consistently to the southwest, though direction was more variable under tidal forcing, even exhibiting some cross-reef flow to the northeast (Figure 4 c). Flow speed at AS2 was responsive to high winds and high waves, and highest during high waves (Figure 4 e). At AS3, flow directions and speeds were highly variable under all forcing conditions, and exhibited the lowest flow speeds of the three ADCPs (Figure 4 d-e).</w:t>
+        <w:t>In general, tidal forcing was characterized by slow flow speeds and more variable directions, wind forcing by slow flow speeds and less variable directions, and wave forcing by the fastest flow speeds and most consistent flow directions. The highest velocity flow was observed over the southernmost part of the reef (AS1) and was oriented predominantly in a northwesterly direction, indicating the strong influence of even small breaking waves over the reef crest (Figure 4b, e). Flow direction at AS2 was consistently to the southwest, though direction was more variable under tidal forcing, even exhibiting some cross-reef flow to the northeast (Figure 4c). Flow speed at AS2 was responsive to high winds and high waves, and highest during high waves (Figure 4e). At AS3, flow directions and speeds were highly variable under all forcing conditions, and exhibited the lowest flow speeds of the three ADCPs (Figure 4d-e).</w:t>
       </w:r>
     </w:p>
     <w:p>
@@ -443,7 +438,7 @@
     </w:p>
     <w:p>
       <w:r>
-        <w:t>The overall pattern of variance ellipses and mean flow velocities from drifters are similar to the corresponding results from ADCPs. Variance ellipses from both data sources are more ellipsoid on the southern reef at AS1 and AS2, and more circular at AS3, under all forcing conditions. Mean velocities calculated from ADCP data showed similar directions during different forcings but varied in speed, with the highest mean flow speed under high waves (Figure 7 e). Finer-resolution drifter data resolved the general clockwise flow from the southern reef, over the northern reef, and out to sea. The drifter data also illustrate the decreased flow velocities close to shore and in the southern back-reef pools. Over the whole bay, mean flow velocities from drifters varied from 1-37 cm/s, 1-36 cm/s, and 5-64 cm/s under tidal, wind, and wave forcing, respectively. For tide forcing, mean velocities calculated from ADCP data were 14.6 cm/s, 5.3 cm/s, and 0.9 cm/s for AS1, AS2, and AS3, respectively. For wind forcing, mean velocities calculated from ADCP data were 11.6 cm/s, 3.9 cm/s, and 1.5 cm/s for AS1, AS2, and AS3, respectively. For wave forcing, mean velocities calculated from ADCP data were 18.1 cm/s, 10.9 cm/s, and 1.21 cm/s for AS1, AS2, and AS3, respectively (Table 1).</w:t>
+        <w:t>The overall pattern of variance ellipses and mean flow velocities from drifters are similar to the corresponding results from ADCPs. Variance ellipses from both data sources are more ellipsoid on the southern reef at AS1 and AS2, and more circular at AS3, under all forcing conditions. Mean velocities calculated from ADCP data showed similar directions during different forcings but varied in speed, with the highest mean flow speed under high waves (Figure 7 e). Finer-resolution drifter data resolved the general clockwise flow from the southern reef, over the northern reef, and out to sea. The drifter data also illustrate the decreased flow velocities close to shore and in the southern back-reef pools. Over the whole bay, mean flow velocities from drifters varied from 1-37 cm/s, 1-36 cm/s, and 5-64 cm/s under tidal, wind, and wave forcing, respectively. For tide forcing, mean velocities calculated from ADCP data were 14.6 cm/s, 5.3 cm/s, and 0.9 cm/s for AS1, AS2, and AS3, respectively. For wind forcing, mean velocities calculated from ADCP data were 11.6 cm/s, 3.9 cm/s, and 1.5 cm/s for AS1, AS2, and AS3, respectively. For wave forcing, mean velocities calculated from ADCP data were 18.1 cm/s, 10.9 cm/s, and 1.21 cm/s for AS1, AS2, and AS3, respectively (Table 2).</w:t>
       </w:r>
     </w:p>
     <w:p>
@@ -477,7 +472,7 @@
     </w:p>
     <w:p>
       <w:r>
-        <w:t>To compare the Eulerian and Lagrangian methods, mean flow speed and residence time computed from the ADCP and the corresponding spatially-binned drifter data were compared under different forcing conditions (Table 1). Water residence times computed from mean flow velocities at AS1 were 0.34 h, 0.23 h, and 0.16 h, for tide, wind and wave forcing, respectively. Residence times at AS2 were 0.60 h, 0.52 h, and 0.28 h, for tide, wind and wave forcing, respectively. Residence times at AS3 were 1.45 h and 2.72 h, for wind and wave forcing, respectively. No data was recorded by the ADCP at AS3 simultaneously with drifters during tide forcing, due to the low water level during drifter deployments. Mean velocities from the ADCPs were lower than mean velocities from drifters in all cases except for on the southern reef under wind forcing. The RMSE and percent error (RMSE/mean) were computed for all locations during each forcing condition, and for each location under all forcing conditions. The highest percent error for a single location was at AS3 on the northern reef, likely due to the strong heterogeneity in the flow as the drifters moved into the ava channel. The lowest percent error was at AS1 on the southern reef, where the flow is most homogeneous. The percent error for all locations together was lowest for speed during tide forcing, and lowest for residence time during wind forcing.</w:t>
+        <w:t>To compare the Eulerian and Lagrangian methods, mean flow speed and residence time computed from the ADCP during drifter deployment only, and the corresponding spatially-binned drifter data were compared under different forcing conditions (Table 2). Water residence times computed from mean flow velocities at AS1 were 0.34 h, 0.23 h, and 0.16 h, for tide, wind and wave forcing, respectively. Residence times at AS2 were 0.60 h, 0.52 h, and 0.28 h, for tide, wind and wave forcing, respectively. Residence times at AS3 were 1.45 h and 2.72 h, for wind and wave forcing, respectively. No data was recorded by the ADCP at AS3 simultaneously with drifters during tide forcing, due to the low water level during drifter deployments. Mean velocities from the ADCPs were lower than mean velocities from drifters in all cases except for on the southern reef under wind forcing. The RMSE and percent error (RMSE/mean) were computed for all locations during each forcing condition, and for each location under all forcing conditions. The highest percent error for a single location was at AS3 on the northern reef, likely due to the strong heterogeneity in the flow as the drifters moved into the ava channel. The lowest percent error was at AS1 on the southern reef, where the flow is most homogeneous. The percent error for all locations together was lowest for speed during tide forcing, and lowest for residence time during wind forcing.</w:t>
       </w:r>
     </w:p>
     <w:p/>
@@ -491,7 +486,7 @@
     </w:p>
     <w:p>
       <w:r>
-        <w:t>The bay-wide mean current speeds (residence times) varied from 1-37 cm/s (2.78-0.08 hr), 1-36 cm/s (2.78-0.08 hr), and 5-64 cm/s (0.56-0.04 hr) under tidal, wind, and wave forcing, respectively. The highest flow speeds were consistently observed at AS1 and over the southern reef near the reef crest, suggesting the strong influence of breaking waves, even when the waves were relatively small. Over the northern reef, mean flow directions were more variable, reversing and flowing towards the river mouth under strong onshore winds and sometimes during tidal forcing with variable winds. The lowest flow speeds and highest residence times were consistently observed in the northwest corner of the bay, when wave-driven flow was low or when winds were onshore.</w:t>
+        <w:t>Like the atmospheric climate, global ocean circulation controls large-scale biophysical patterns such as nutrient and heat distributions. However, whereas atmospheric climate and global ocean circulation have benefitted from remote-sensing methods, water circulation over small-scale reef ecosystems are more similar to atmospheric micro-climates, and the long-term, synoptic observations of remote sensing have not been possible. The high number of drifter deployments provided an unprecedented data set for a reef flat area, with high data density, extensive spatial coverage, and wide range of sampled forcing conditions. The bay-wide mean current speeds (residence times) varied from 1-37 cm/s (2.78-0.08 hr), 1-36 cm/s (2.78-0.08 hr), and 5-64 cm/s (0.56-0.04 hr) under tidal, wind, and wave forcing, respectively. The highest flow speeds were consistently observed at AS1 and over the southern reef near the reef crest, suggesting the strong influence of breaking waves, even when the waves were relatively small. Over the northern reef, mean flow directions were more variable, reversing and flowing towards the river mouth under strong onshore winds and sometimes during tidal forcing with variable winds. The lowest flow speeds and highest residence times were consistently observed in the northwest corner of the bay, when wave-driven flow was low or when winds were onshore.</w:t>
       </w:r>
     </w:p>
     <w:p>
@@ -511,17 +506,37 @@
     </w:p>
     <w:p>
       <w:r>
-        <w:t>Observations on the linear reef flat in Molokai, Hawaii (Presto et al., 2006), showed current speeds were faster where the reef is deeper and narrower but the variance ellipses and progressive vectors presented here (Figures 6-7) suggest the opposite for this reef-lined embayment: current speeds were rapid over the shallow reef crest, slowing significantly and becoming more variable when reaching deeper back-reef pools and the ava channel. However, flow through the ava channel was not spatially constant. Under both wave and tide forcing, the flow speed through the ava channel steadily increased moving seaward, reaching a maximum at the reef crest. The same pattern was not evident under wind forcing, possibly due to wind driven flow being forced into the bay at the surface, but the data density is too low to be certain. Hench (2008) vertically binned ADCP data in a similarly configured reef in Moorea, and showed that under low wave forcing surface currents were lower in the reef pass and could reverse near the bottom. The increase in flow speed through the ava channel at the study site is either caused by the increasing volume of water contributed by the reef flats on either side or a narrowing of the channel cross-section. Either way, the increase is notable for it's implications for placing a Eulerian ADCP at a fixed point in the channel, and using data from that one point to define flow for all of Faga'alu Bay.</w:t>
+        <w:t>Observations on the linear reef flat in Molokai, Hawaii (Presto et al., 2006), showed near-bed current speeds were faster where the reef is deeper and narrower but the variance ellipses and progressive vectors presented here (Figures 6-7) suggest the opposite for surface drifters in this reef-lined embayment: current speeds were rapid over the shallow reef crest, slowing significantly and becoming more variable when reaching deeper back-reef pools and the ava channel. However, flow through the ava channel was not spatially constant. Under both wave and tide forcing, the flow speed through the ava channel steadily increased moving seaward, reaching a maximum at the reef crest. The same pattern was not evident under wind forcing, possibly due to wind driven flow being forced into the bay at the surface, but the data density is too low to be certain. Hench (2008) vertically binned ADCP data in a similarly configured reef in Moorea, and showed that under low wave forcing surface currents were lower in the reef pass and could reverse near the bottom. The increase in flow speed through the ava channel at the study site is either caused by the increasing volume of water contributed by the reef flats on either side or a narrowing of the channel cross-section. Either way, the increase is notable for it's implications for placing a Eulerian ADCP at a fixed point in the channel, and using data from that one point to define flow for all of Faga'alu Bay.</w:t>
       </w:r>
     </w:p>
     <w:p>
       <w:r>
-        <w:t xml:space="preserve">The Lagrangian methods measured higher mean flow speeds at all locations and during all forcings except for one, on the southern reef during wind forcing (Table 2). The disagreement between methods is possibly caused by the drifters being carried in the faster surface flow, while the ADCPs sample the more of the water column, including where slower near-bottom flow. The disagreement may also be due to the heterogeneity of flow speeds within the 100m grid cell. The ADCPs were installed in relatively deeper parts of the reef where they could sample during all tide stages, but the flow speeds could be faster where it is forced up and over the coral heads and influence the mobile drifter. </w:t>
+        <w:t>Compared to Eulerian measurements, the Lagrangian measurements recorded higher mean flow speeds at all locations and during all forcings except for one: on the southern reef during wind forcing (Table 2). Lagrangian measurements are more influenced by processes at the surface, while Eulerian methods make a depth-averaged flow measurement. Surface flows can be faster due to the decreased flow speed near the bottom, or processes related to wind and gravity waves. One source of disagreement between the Eulerian and Lagrangian methods is the potential importance of Stokes drift (Stokes, 1847; Kenyon, 1969). On a 1.5-2 m deep reef flat in Oahu, Hawaii, Falter et al. (2008) found that cruciform drifter speeds exceeded both Lagrangian dye and depth-averaged Eulerian current speeds (which included computed depth-averaged Stokes transport from wave gauge data) by 30-100% on average. A numerical simulation of a water column profile (Delft 3D) predicted drifter speeds at the surface should exceed the depth-averaged current speed plus Stokes drift by 30%, so Falter et al. (2008) attributed the discrepancy to higher Stokes transport near the surface, compared with the depth-averaged Stokes transport. Importantly, while the drifter speeds in Falter et al. (2008) were significantly higher, they did not differ from Eulerian measurements in current direction, and the ratio of Stokes transport to total transport decreased with increasing wave-driven currents. The results presented here show that the difference between Lagrangian and Eulerian measurements (not including Stokes drift) increased with wave-driven current speed (Table 2). The discrepancy between the ADCP and the drifter speeds may also be due to the heterogeneity of flow speeds within the 100m grid cell. The ADCPs were installed in relatively deeper parts of the reef where they could sample during all tide stages, but the flow speeds could be faster where it is forced up and over the coral heads and influence the drifter. Another potential error is surfing of the drifter, however, Falter et al. (2008) concluded the wave-induced deflection, normal to the current was low, so while this may explain some of the discrepancy it was not the dominant process.</w:t>
+      </w:r>
+    </w:p>
+    <w:p>
+      <w:r>
+        <w:t>While the combination of Eulerian and Lagrangian methods is advantageous for interpreting spatial current patterns and speeds in relation to long-term forcing, in some cases, a single estimate of transport is needed, and the decision to use the Eulerian or Lagrangian estimates depends on the application. Falter et al. (2008) concluded that relying on solely Lagrangian estimates of water transport would have caused an overestimation of nutrient uptake on the reef by 30-100%, however, Falter et al. (2008) and others are interested in water properties that are evenly distributed through the water column. Other studies might be more interested in surface transport related to sediment plumes (Warrick, et al., 2007), plankton and larvae transport (Siegel et al., 2003), or alternatively, focused on currents near the bottom affecting shear stress and benthic sediment movement (Presto et al., 2006).</w:t>
       </w:r>
     </w:p>
     <w:p>
       <w:r>
         <w:t>The overrall pattern of mean flow speeds and flow directions showed a predominantly clockwise circulation through the bay under all forcing conditions, with higher flow speeds throughout the bay during wave forcing, compared to tidal and wind forcing. The shortest residence times were measured on the outer reef flat closest to where waves were breaking on the reef crest and were longest over the inner reef flat close to shore and deep in the northwest corner of the embayment. Given the proximity of the northern reef to the stream mouth and the occurrence of floods under typically low wave conditions in the wet season, or moderate easterly winds during the dry season, this suggests the northern reef and areas of the southern reef bordering the ava channel are under greatest threat of land-based sources of pollution. The spatial flow pattern and longer residence times result in greater exposure (= intensity x duration) of the corals in these areas to stress from terrestrial pollution, and likely causes the reduced coral health in these locations.</w:t>
+      </w:r>
+    </w:p>
+    <w:p>
+      <w:r>
+        <w:t>Coral reefs are physically and biologically heterogeneous environments, but ecologically important flow speeds and spatial patterns have been difficult to measure in relation to the long-term forcing conditions. Many water circulation studies significantly simplify the study site for modeling purposes or rely on only a few fixed instrument locations. The combination of spatially extensive Lagrangian drifters and temporally extensive Eulerian current meters presented here provides insight on the spatial patterns of flow within the context of variable circulation-forcing conditions. Nutrient uptake on coral reefs is considered to be limited primarily by the flow of water over the benthic surface (Bilger and Atkinson, 1992; Falter et al., 2004), and our results show that flow speeds can be highly variable over small scales on the reef. Nutrient uptake and other water quality parameters can be influenced by the depth and metabolic activity of the benthic surface contacted by a traveling water parcel, so the particular flow path and residence times of water over various benthic surfaces are important. Lowe and Falter (2015) argue that nutrient uptake mass-transfer models should be refined for smaller scale flows and tested in actual reef sites, but critical water circulation measurements to parameterize these models will require a combination of Eulerian and Lagrangian measurements similar to the methodology presented in this study.</w:t>
+      </w:r>
+    </w:p>
+    <w:p>
+      <w:r>
+        <w:t>Quantifying residence time and flow patterns in relation to endemember forcing conditions can be used to extrapolate the findings from a targeted study period to seasonal, annual, or longer time scale, by determining the proportion of days that are dominated by tidal, wind, or wave forcing. A similar approach could be used to extrapolate the effects on reef flat circulation from future climate scenarios with changing storm frequencies and characteristics. For instance, a predicted increase in the strength and frequency of Southern Ocean storms (Hemer et al., 2013) could be extended to predict changing sediment dynamics, temperature regimes and nutrient cycling at the study site (Lowe and Falter, 2015). The end-member forcing conditions could also be further refined to describe wave heights and wind speeds of varying magnitude, or combined with an empirical relationship accounting for varying tide stage, for finer-resolution predictive models of current speeds</w:t>
+      </w:r>
+    </w:p>
+    <w:p>
+      <w:r>
+        <w:t>This study investigated water circulation patterns driving sediment dynamics and resulting impacts on coral health at the study site, but water circulation is critical for understanding both the natural ecological processes and the impacts of anthropogenic impacts on all coral reefs. This study showed that flow speeds, flow directions, and water residence times were spatially heterogeneous in fringing-reef environments.</w:t>
       </w:r>
     </w:p>
     <w:p>
@@ -563,6 +578,16 @@
       </w:pPr>
       <w:r>
         <w:t>Tables</w:t>
+      </w:r>
+    </w:p>
+    <w:p>
+      <w:r>
+        <w:t>Table 1. End member periods.</w:t>
+      </w:r>
+    </w:p>
+    <w:p>
+      <w:r>
+        <w:t>Table 2. Mean flow speed and residence time computed from the ADCPs and corresponding spatially binned drifter data for different forcing conditions.</w:t>
       </w:r>
     </w:p>
     <w:p>

</xml_diff>